<commit_message>
Final: Parte 1 y parte 3 del taller(documento de word)
</commit_message>
<xml_diff>
--- a/MVC1.docx
+++ b/MVC1.docx
@@ -1,6 +1,6 @@
 
 <file path=word/document.xml><?xml version="1.0" encoding="utf-8"?>
-<w:document xmlns:wpc="http://schemas.microsoft.com/office/word/2010/wordprocessingCanvas" xmlns:cx="http://schemas.microsoft.com/office/drawing/2014/chartex" xmlns:cx1="http://schemas.microsoft.com/office/drawing/2015/9/8/chartex" xmlns:cx2="http://schemas.microsoft.com/office/drawing/2015/10/21/chartex" xmlns:cx3="http://schemas.microsoft.com/office/drawing/2016/5/9/chartex" xmlns:cx4="http://schemas.microsoft.com/office/drawing/2016/5/10/chartex" xmlns:cx5="http://schemas.microsoft.com/office/drawing/2016/5/11/chartex" xmlns:cx6="http://schemas.microsoft.com/office/drawing/2016/5/12/chartex" xmlns:cx7="http://schemas.microsoft.com/office/drawing/2016/5/13/chartex" xmlns:cx8="http://schemas.microsoft.com/office/drawing/2016/5/14/chartex" xmlns:mc="http://schemas.openxmlformats.org/markup-compatibility/2006" xmlns:aink="http://schemas.microsoft.com/office/drawing/2016/ink" xmlns:am3d="http://schemas.microsoft.com/office/drawing/2017/model3d" xmlns:o="urn:schemas-microsoft-com:office:office" xmlns:r="http://schemas.openxmlformats.org/officeDocument/2006/relationships" xmlns:m="http://schemas.openxmlformats.org/officeDocument/2006/math" xmlns:v="urn:schemas-microsoft-com:vml" xmlns:wp14="http://schemas.microsoft.com/office/word/2010/wordprocessingDrawing" xmlns:wp="http://schemas.openxmlformats.org/drawingml/2006/wordprocessingDrawing" xmlns:w10="urn:schemas-microsoft-com:office:word" xmlns:w="http://schemas.openxmlformats.org/wordprocessingml/2006/main" xmlns:w14="http://schemas.microsoft.com/office/word/2010/wordml" xmlns:w15="http://schemas.microsoft.com/office/word/2012/wordml" xmlns:w16cid="http://schemas.microsoft.com/office/word/2016/wordml/cid" xmlns:w16se="http://schemas.microsoft.com/office/word/2015/wordml/symex" xmlns:wpg="http://schemas.microsoft.com/office/word/2010/wordprocessingGroup" xmlns:wpi="http://schemas.microsoft.com/office/word/2010/wordprocessingInk" xmlns:wne="http://schemas.microsoft.com/office/word/2006/wordml" xmlns:wps="http://schemas.microsoft.com/office/word/2010/wordprocessingShape" mc:Ignorable="w14 w15 w16se w16cid wp14">
+<w:document xmlns:wpc="http://schemas.microsoft.com/office/word/2010/wordprocessingCanvas" xmlns:mc="http://schemas.openxmlformats.org/markup-compatibility/2006" xmlns:o="urn:schemas-microsoft-com:office:office" xmlns:r="http://schemas.openxmlformats.org/officeDocument/2006/relationships" xmlns:m="http://schemas.openxmlformats.org/officeDocument/2006/math" xmlns:v="urn:schemas-microsoft-com:vml" xmlns:wp14="http://schemas.microsoft.com/office/word/2010/wordprocessingDrawing" xmlns:wp="http://schemas.openxmlformats.org/drawingml/2006/wordprocessingDrawing" xmlns:w10="urn:schemas-microsoft-com:office:word" xmlns:w="http://schemas.openxmlformats.org/wordprocessingml/2006/main" xmlns:w14="http://schemas.microsoft.com/office/word/2010/wordml" xmlns:wpg="http://schemas.microsoft.com/office/word/2010/wordprocessingGroup" xmlns:wpi="http://schemas.microsoft.com/office/word/2010/wordprocessingInk" xmlns:wne="http://schemas.microsoft.com/office/word/2006/wordml" xmlns:wps="http://schemas.microsoft.com/office/word/2010/wordprocessingShape" mc:Ignorable="w14 wp14">
   <w:body>
     <w:p>
       <w:pPr>
@@ -168,42 +168,20 @@
         </w:rPr>
         <w:t>“</w:t>
       </w:r>
-      <w:r>
-        <w:rPr>
-          <w:highlight w:val="yellow"/>
-        </w:rPr>
-        <w:fldChar w:fldCharType="begin"/>
-      </w:r>
-      <w:r>
-        <w:rPr>
-          <w:highlight w:val="yellow"/>
-        </w:rPr>
-        <w:instrText xml:space="preserve"> HYPERLINK "https://github.com/organizations/TallerGIT/settings/member_privileges" </w:instrText>
-      </w:r>
-      <w:r>
-        <w:rPr>
-          <w:highlight w:val="yellow"/>
-        </w:rPr>
-        <w:fldChar w:fldCharType="separate"/>
-      </w:r>
-      <w:r>
-        <w:rPr>
-          <w:rStyle w:val="Hipervnculo"/>
-          <w:rFonts w:ascii="Segoe UI" w:hAnsi="Segoe UI" w:cs="Segoe UI"/>
-          <w:b/>
-          <w:bCs/>
-          <w:color w:val="24292E"/>
-          <w:highlight w:val="yellow"/>
-          <w:shd w:val="clear" w:color="auto" w:fill="FFFFFF"/>
-        </w:rPr>
-        <w:t>Member privileges</w:t>
-      </w:r>
-      <w:r>
-        <w:rPr>
-          <w:highlight w:val="yellow"/>
-        </w:rPr>
-        <w:fldChar w:fldCharType="end"/>
-      </w:r>
+      <w:hyperlink r:id="rId8" w:history="1">
+        <w:r>
+          <w:rPr>
+            <w:rStyle w:val="Hipervnculo"/>
+            <w:rFonts w:ascii="Segoe UI" w:hAnsi="Segoe UI" w:cs="Segoe UI"/>
+            <w:b/>
+            <w:bCs/>
+            <w:color w:val="24292E"/>
+            <w:highlight w:val="yellow"/>
+            <w:shd w:val="clear" w:color="auto" w:fill="FFFFFF"/>
+          </w:rPr>
+          <w:t>Member privileges</w:t>
+        </w:r>
+      </w:hyperlink>
       <w:r>
         <w:rPr>
           <w:highlight w:val="yellow"/>
@@ -658,10 +636,10 @@
         <w:tblLook w:val="04A0" w:firstRow="1" w:lastRow="0" w:firstColumn="1" w:lastColumn="0" w:noHBand="0" w:noVBand="1"/>
       </w:tblPr>
       <w:tblGrid>
+        <w:gridCol w:w="1630"/>
         <w:gridCol w:w="1757"/>
-        <w:gridCol w:w="1610"/>
         <w:gridCol w:w="2258"/>
-        <w:gridCol w:w="1845"/>
+        <w:gridCol w:w="1825"/>
       </w:tblGrid>
       <w:tr>
         <w:tc>
@@ -757,7 +735,7 @@
               <w:rPr>
                 <w:sz w:val="22"/>
               </w:rPr>
-              <w:t>Position</w:t>
+              <w:t>SnakeModel</w:t>
             </w:r>
           </w:p>
           <w:p>
@@ -771,26 +749,8 @@
               <w:rPr>
                 <w:sz w:val="22"/>
               </w:rPr>
-              <w:t>RectangularTile</w:t>
+              <w:t>GameModel</w:t>
             </w:r>
-          </w:p>
-          <w:p>
-            <w:pPr>
-              <w:jc w:val="center"/>
-              <w:rPr>
-                <w:sz w:val="22"/>
-                <w:lang w:val="en-US"/>
-              </w:rPr>
-            </w:pPr>
-            <w:proofErr w:type="spellStart"/>
-            <w:r>
-              <w:rPr>
-                <w:sz w:val="22"/>
-                <w:lang w:val="en-US"/>
-              </w:rPr>
-              <w:t>RoundTile</w:t>
-            </w:r>
-            <w:proofErr w:type="spellEnd"/>
           </w:p>
           <w:p>
             <w:pPr>
@@ -803,7 +763,7 @@
               <w:rPr>
                 <w:sz w:val="22"/>
               </w:rPr>
-              <w:t>SnakeModel</w:t>
+              <w:t>GoldModel</w:t>
             </w:r>
           </w:p>
         </w:tc>
@@ -839,11 +799,6 @@
               <w:t>GUIView</w:t>
             </w:r>
           </w:p>
-        </w:tc>
-        <w:tc>
-          <w:tcPr>
-            <w:tcW w:w="2135" w:type="dxa"/>
-          </w:tcPr>
           <w:p>
             <w:pPr>
               <w:jc w:val="center"/>
@@ -857,7 +812,42 @@
               </w:rPr>
               <w:t>GameFactory</w:t>
             </w:r>
+            <w:r>
+              <w:rPr>
+                <w:sz w:val="22"/>
+              </w:rPr>
+              <w:t xml:space="preserve"> </w:t>
+            </w:r>
+            <w:r>
+              <w:rPr>
+                <w:sz w:val="22"/>
+              </w:rPr>
+              <w:t>RectangularTile</w:t>
+            </w:r>
           </w:p>
+          <w:p>
+            <w:pPr>
+              <w:jc w:val="center"/>
+              <w:rPr>
+                <w:sz w:val="22"/>
+                <w:lang w:val="en-US"/>
+              </w:rPr>
+            </w:pPr>
+            <w:proofErr w:type="spellStart"/>
+            <w:r>
+              <w:rPr>
+                <w:sz w:val="22"/>
+                <w:lang w:val="en-US"/>
+              </w:rPr>
+              <w:t>RoundTile</w:t>
+            </w:r>
+            <w:proofErr w:type="spellEnd"/>
+          </w:p>
+        </w:tc>
+        <w:tc>
+          <w:tcPr>
+            <w:tcW w:w="2135" w:type="dxa"/>
+          </w:tcPr>
           <w:p>
             <w:pPr>
               <w:jc w:val="center"/>
@@ -893,34 +883,6 @@
                 <w:sz w:val="22"/>
               </w:rPr>
             </w:pPr>
-            <w:r>
-              <w:rPr>
-                <w:sz w:val="22"/>
-              </w:rPr>
-              <w:t>GameTile</w:t>
-            </w:r>
-          </w:p>
-          <w:p>
-            <w:pPr>
-              <w:jc w:val="center"/>
-              <w:rPr>
-                <w:sz w:val="22"/>
-              </w:rPr>
-            </w:pPr>
-            <w:r>
-              <w:rPr>
-                <w:sz w:val="22"/>
-              </w:rPr>
-              <w:t>Main</w:t>
-            </w:r>
-          </w:p>
-          <w:p>
-            <w:pPr>
-              <w:jc w:val="center"/>
-              <w:rPr>
-                <w:sz w:val="22"/>
-              </w:rPr>
-            </w:pPr>
           </w:p>
         </w:tc>
         <w:tc>
@@ -941,15 +903,47 @@
                 <w:sz w:val="22"/>
                 <w:lang w:val="en-US"/>
               </w:rPr>
-              <w:t>IgameFactory</w:t>
+              <w:t>IGameFactory</w:t>
             </w:r>
             <w:proofErr w:type="spellEnd"/>
+          </w:p>
+          <w:p>
+            <w:pPr>
+              <w:jc w:val="center"/>
+              <w:rPr>
+                <w:sz w:val="22"/>
+                <w:lang w:val="en-US"/>
+              </w:rPr>
+            </w:pPr>
             <w:r>
               <w:rPr>
                 <w:sz w:val="22"/>
                 <w:lang w:val="en-US"/>
               </w:rPr>
-              <w:t xml:space="preserve">, </w:t>
+              <w:t>Constants</w:t>
+            </w:r>
+            <w:r>
+              <w:rPr>
+                <w:sz w:val="22"/>
+                <w:lang w:val="en-US"/>
+              </w:rPr>
+              <w:t xml:space="preserve"> </w:t>
+            </w:r>
+          </w:p>
+          <w:p>
+            <w:pPr>
+              <w:jc w:val="center"/>
+              <w:rPr>
+                <w:sz w:val="22"/>
+                <w:lang w:val="en-US"/>
+              </w:rPr>
+            </w:pPr>
+            <w:r>
+              <w:rPr>
+                <w:sz w:val="22"/>
+                <w:lang w:val="en-US"/>
+              </w:rPr>
+              <w:t>Position</w:t>
             </w:r>
           </w:p>
           <w:p>
@@ -966,32 +960,7 @@
                 <w:sz w:val="22"/>
                 <w:lang w:val="en-US"/>
               </w:rPr>
-              <w:t>IgameFactory</w:t>
-            </w:r>
-            <w:proofErr w:type="spellEnd"/>
-            <w:r>
-              <w:rPr>
-                <w:sz w:val="22"/>
-                <w:lang w:val="en-US"/>
-              </w:rPr>
-              <w:t xml:space="preserve"> </w:t>
-            </w:r>
-          </w:p>
-          <w:p>
-            <w:pPr>
-              <w:jc w:val="center"/>
-              <w:rPr>
-                <w:sz w:val="22"/>
-                <w:lang w:val="en-US"/>
-              </w:rPr>
-            </w:pPr>
-            <w:proofErr w:type="spellStart"/>
-            <w:r>
-              <w:rPr>
-                <w:sz w:val="22"/>
-                <w:lang w:val="en-US"/>
-              </w:rPr>
-              <w:t>GameModel</w:t>
+              <w:t>GameTile</w:t>
             </w:r>
             <w:proofErr w:type="spellEnd"/>
             <w:r>
@@ -1048,7 +1017,7 @@
     </w:p>
     <w:p>
       <w:pPr>
-        <w:ind w:left="708"/>
+        <w:ind w:left="1080"/>
         <w:rPr>
           <w:sz w:val="20"/>
         </w:rPr>
@@ -1353,7 +1322,6 @@
         <w:rPr>
           <w:b/>
         </w:rPr>
-        <w:lastRenderedPageBreak/>
         <w:t>Integrante1</w:t>
       </w:r>
       <w:r>
@@ -1375,6 +1343,7 @@
         </w:numPr>
       </w:pPr>
       <w:r>
+        <w:lastRenderedPageBreak/>
         <w:t>Juego Gold:</w:t>
       </w:r>
     </w:p>
@@ -1631,6 +1600,12 @@
         </w:rPr>
         <w:t>, aunque tomo un poco de tiempo el comprender como estaba estructurado el codigo</w:t>
       </w:r>
+      <w:r>
+        <w:rPr>
+          <w:sz w:val="22"/>
+        </w:rPr>
+        <w:t>.</w:t>
+      </w:r>
     </w:p>
     <w:p>
       <w:pPr>
@@ -1658,19 +1633,53 @@
           <w:lang w:val="en-US"/>
         </w:rPr>
       </w:pPr>
+      <w:proofErr w:type="spellStart"/>
       <w:r>
         <w:rPr>
           <w:sz w:val="22"/>
           <w:lang w:val="en-US"/>
         </w:rPr>
-        <w:t xml:space="preserve">El main , </w:t>
+        <w:t>SnakeModel</w:t>
+      </w:r>
+      <w:proofErr w:type="spellEnd"/>
+      <w:r>
+        <w:rPr>
+          <w:sz w:val="22"/>
+          <w:lang w:val="en-US"/>
+        </w:rPr>
+        <w:t xml:space="preserve">, </w:t>
       </w:r>
       <w:proofErr w:type="spellStart"/>
+      <w:proofErr w:type="gramStart"/>
       <w:r>
         <w:rPr>
           <w:sz w:val="22"/>
           <w:lang w:val="en-US"/>
         </w:rPr>
+        <w:t>GoldModel</w:t>
+      </w:r>
+      <w:proofErr w:type="spellEnd"/>
+      <w:r>
+        <w:rPr>
+          <w:sz w:val="22"/>
+          <w:lang w:val="en-US"/>
+        </w:rPr>
+        <w:t xml:space="preserve"> ,</w:t>
+      </w:r>
+      <w:proofErr w:type="gramEnd"/>
+      <w:r>
+        <w:rPr>
+          <w:sz w:val="22"/>
+          <w:lang w:val="en-US"/>
+        </w:rPr>
+        <w:t xml:space="preserve"> </w:t>
+      </w:r>
+      <w:proofErr w:type="spellStart"/>
+      <w:r>
+        <w:rPr>
+          <w:sz w:val="22"/>
+          <w:lang w:val="en-US"/>
+        </w:rPr>
         <w:t>GameController</w:t>
       </w:r>
       <w:proofErr w:type="spellEnd"/>
@@ -1704,22 +1713,6 @@
           <w:lang w:val="en-US"/>
         </w:rPr>
         <w:t>GUIView</w:t>
-      </w:r>
-      <w:proofErr w:type="spellEnd"/>
-      <w:r>
-        <w:rPr>
-          <w:sz w:val="22"/>
-          <w:lang w:val="en-US"/>
-        </w:rPr>
-        <w:t xml:space="preserve">, </w:t>
-      </w:r>
-      <w:proofErr w:type="spellStart"/>
-      <w:r>
-        <w:rPr>
-          <w:sz w:val="22"/>
-          <w:lang w:val="en-US"/>
-        </w:rPr>
-        <w:t>RoundTile</w:t>
       </w:r>
       <w:proofErr w:type="spellEnd"/>
     </w:p>
@@ -1763,6 +1756,12 @@
         </w:rPr>
         <w:t>Que cada en cada clase los metodos tenian su documentacion</w:t>
       </w:r>
+      <w:r>
+        <w:rPr>
+          <w:sz w:val="22"/>
+        </w:rPr>
+        <w:t>.</w:t>
+      </w:r>
     </w:p>
     <w:p>
       <w:pPr>
@@ -1797,233 +1796,213 @@
           <w:sz w:val="22"/>
         </w:rPr>
       </w:pPr>
-    </w:p>
-    <w:p>
-      <w:pPr>
-        <w:pStyle w:val="Prrafodelista"/>
-        <w:rPr>
-          <w:sz w:val="22"/>
-        </w:rPr>
-      </w:pPr>
-      <w:r>
-        <w:rPr>
-          <w:sz w:val="22"/>
-        </w:rPr>
-        <w:t>si al separar la logica de las pantallas y del</w:t>
-      </w:r>
+      <w:r>
+        <w:rPr>
+          <w:sz w:val="22"/>
+        </w:rPr>
+        <w:t>Esencialmente se manejan los principios de MVC al seccionar partes del software en modelos</w:t>
+      </w:r>
+      <w:r>
+        <w:rPr>
+          <w:sz w:val="22"/>
+        </w:rPr>
+        <w:t xml:space="preserve"> (parte logica, la idea fundamental del juego)</w:t>
+      </w:r>
+      <w:r>
+        <w:rPr>
+          <w:sz w:val="22"/>
+        </w:rPr>
+        <w:t>, vistas</w:t>
+      </w:r>
+      <w:r>
+        <w:rPr>
+          <w:sz w:val="22"/>
+        </w:rPr>
+        <w:t xml:space="preserve"> (interfaz de usuario)</w:t>
+      </w:r>
+      <w:r>
+        <w:rPr>
+          <w:sz w:val="22"/>
+        </w:rPr>
+        <w:t xml:space="preserve"> y controladores</w:t>
+      </w:r>
+      <w:r>
+        <w:rPr>
+          <w:sz w:val="22"/>
+        </w:rPr>
+        <w:t xml:space="preserve"> (intermediadores entre el usuario y la informacion que proporciona el software)</w:t>
+      </w:r>
+      <w:r>
+        <w:rPr>
+          <w:sz w:val="22"/>
+        </w:rPr>
+        <w:t>, cumpliendo cada una funciones especificas  que denotarian por si solas un borrador funcional de la idea del software.</w:t>
+      </w:r>
+    </w:p>
+    <w:p>
+      <w:pPr>
+        <w:pStyle w:val="Prrafodelista"/>
+        <w:rPr>
+          <w:sz w:val="22"/>
+        </w:rPr>
+      </w:pPr>
+    </w:p>
+    <w:p>
+      <w:pPr>
+        <w:pStyle w:val="Prrafodelista"/>
+        <w:numPr>
+          <w:ilvl w:val="0"/>
+          <w:numId w:val="7"/>
+        </w:numPr>
+        <w:rPr>
+          <w:sz w:val="22"/>
+        </w:rPr>
+      </w:pPr>
+      <w:r>
+        <w:rPr>
+          <w:sz w:val="22"/>
+        </w:rPr>
+        <w:t>¿Qué cambios haría para mejorar la arquitectura de la aplicación?</w:t>
+      </w:r>
+    </w:p>
+    <w:p>
+      <w:pPr>
+        <w:pStyle w:val="Prrafodelista"/>
+        <w:rPr>
+          <w:sz w:val="22"/>
+        </w:rPr>
+      </w:pPr>
+      <w:r>
+        <w:rPr>
+          <w:sz w:val="22"/>
+        </w:rPr>
+        <w:t>Separa en paquetes las clases relacionadas.</w:t>
+      </w:r>
+    </w:p>
+    <w:p>
+      <w:pPr>
+        <w:rPr>
+          <w:sz w:val="22"/>
+        </w:rPr>
+      </w:pPr>
+    </w:p>
+    <w:p>
+      <w:pPr>
+        <w:pStyle w:val="Ttulo1"/>
+      </w:pPr>
+      <w:r>
+        <w:t>Entregables</w:t>
+      </w:r>
+    </w:p>
+    <w:p>
+      <w:pPr>
+        <w:pStyle w:val="Prrafodelista"/>
+        <w:numPr>
+          <w:ilvl w:val="0"/>
+          <w:numId w:val="8"/>
+        </w:numPr>
+        <w:rPr>
+          <w:sz w:val="22"/>
+        </w:rPr>
+      </w:pPr>
+      <w:r>
+        <w:rPr>
+          <w:sz w:val="22"/>
+        </w:rPr>
+        <w:t>En el repositorio de Git</w:t>
+      </w:r>
+      <w:r>
+        <w:rPr>
+          <w:sz w:val="22"/>
+        </w:rPr>
+        <w:t>H</w:t>
+      </w:r>
+      <w:r>
+        <w:rPr>
+          <w:sz w:val="22"/>
+        </w:rPr>
+        <w:t>ub debe estar el código con los cambios requeridos</w:t>
+      </w:r>
+      <w:r>
+        <w:rPr>
+          <w:sz w:val="22"/>
+        </w:rPr>
+        <w:t>.</w:t>
+      </w:r>
+    </w:p>
+    <w:p>
+      <w:pPr>
+        <w:pStyle w:val="Prrafodelista"/>
+        <w:numPr>
+          <w:ilvl w:val="0"/>
+          <w:numId w:val="8"/>
+        </w:numPr>
+        <w:rPr>
+          <w:sz w:val="22"/>
+        </w:rPr>
+      </w:pPr>
+      <w:r>
+        <w:rPr>
+          <w:sz w:val="22"/>
+        </w:rPr>
+        <w:t>En el repositorio de GitHub debe estar subido este archivo con las respuestas de todo el grupo.</w:t>
+      </w:r>
+    </w:p>
+    <w:p>
+      <w:pPr>
+        <w:pStyle w:val="Prrafodelista"/>
+        <w:numPr>
+          <w:ilvl w:val="0"/>
+          <w:numId w:val="8"/>
+        </w:numPr>
+        <w:rPr>
+          <w:sz w:val="22"/>
+        </w:rPr>
+      </w:pPr>
+      <w:r>
+        <w:rPr>
+          <w:sz w:val="22"/>
+        </w:rPr>
+        <w:t xml:space="preserve">En Sidweb debe subir el enlace del </w:t>
+      </w:r>
+      <w:r>
+        <w:rPr>
+          <w:sz w:val="22"/>
+        </w:rPr>
+        <w:t>ú</w:t>
+      </w:r>
+      <w:r>
+        <w:rPr>
+          <w:sz w:val="22"/>
+        </w:rPr>
+        <w:t>ltimo commit del repositorio remoto.</w:t>
+      </w:r>
+    </w:p>
+    <w:p>
+      <w:pPr>
+        <w:rPr>
+          <w:sz w:val="22"/>
+        </w:rPr>
+      </w:pPr>
+    </w:p>
+    <w:p>
+      <w:pPr>
+        <w:rPr>
+          <w:sz w:val="22"/>
+        </w:rPr>
+      </w:pPr>
+    </w:p>
+    <w:p>
+      <w:pPr>
+        <w:rPr>
+          <w:sz w:val="22"/>
+        </w:rPr>
+      </w:pPr>
       <w:bookmarkStart w:id="0" w:name="_GoBack"/>
       <w:bookmarkEnd w:id="0"/>
-      <w:r>
-        <w:rPr>
-          <w:sz w:val="22"/>
-        </w:rPr>
-        <w:t xml:space="preserve"> manejo de los datos que ingresa el usuario.</w:t>
-      </w:r>
-    </w:p>
-    <w:p>
-      <w:pPr>
-        <w:pStyle w:val="Prrafodelista"/>
-        <w:rPr>
-          <w:sz w:val="22"/>
-        </w:rPr>
-      </w:pPr>
-    </w:p>
-    <w:p>
-      <w:pPr>
-        <w:pStyle w:val="Prrafodelista"/>
-        <w:numPr>
-          <w:ilvl w:val="0"/>
-          <w:numId w:val="7"/>
-        </w:numPr>
-        <w:rPr>
-          <w:sz w:val="22"/>
-        </w:rPr>
-      </w:pPr>
-      <w:r>
-        <w:rPr>
-          <w:sz w:val="22"/>
-        </w:rPr>
-        <w:t>¿Qué cambios haría para mejorar la arquitectura de la aplicación?</w:t>
-      </w:r>
-    </w:p>
-    <w:p>
-      <w:pPr>
-        <w:pStyle w:val="Prrafodelista"/>
-        <w:rPr>
-          <w:sz w:val="22"/>
-        </w:rPr>
-      </w:pPr>
-      <w:r>
-        <w:rPr>
-          <w:sz w:val="22"/>
-        </w:rPr>
-        <w:t>Separa en paquetes las clases relacionadas.</w:t>
-      </w:r>
-    </w:p>
-    <w:p>
-      <w:pPr>
-        <w:rPr>
-          <w:sz w:val="22"/>
-        </w:rPr>
-      </w:pPr>
-    </w:p>
-    <w:p>
-      <w:pPr>
-        <w:pStyle w:val="Ttulo1"/>
-      </w:pPr>
-      <w:r>
-        <w:t>Entregables</w:t>
-      </w:r>
-    </w:p>
-    <w:p>
-      <w:pPr>
-        <w:pStyle w:val="Prrafodelista"/>
-        <w:numPr>
-          <w:ilvl w:val="0"/>
-          <w:numId w:val="8"/>
-        </w:numPr>
-        <w:rPr>
-          <w:sz w:val="22"/>
-        </w:rPr>
-      </w:pPr>
-      <w:r>
-        <w:rPr>
-          <w:sz w:val="22"/>
-        </w:rPr>
-        <w:t>En el repositorio de Git</w:t>
-      </w:r>
-      <w:r>
-        <w:rPr>
-          <w:sz w:val="22"/>
-        </w:rPr>
-        <w:t>H</w:t>
-      </w:r>
-      <w:r>
-        <w:rPr>
-          <w:sz w:val="22"/>
-        </w:rPr>
-        <w:t>ub debe estar el código con los cambios requeridos</w:t>
-      </w:r>
-      <w:r>
-        <w:rPr>
-          <w:sz w:val="22"/>
-        </w:rPr>
-        <w:t>.</w:t>
-      </w:r>
-    </w:p>
-    <w:p>
-      <w:pPr>
-        <w:pStyle w:val="Prrafodelista"/>
-        <w:numPr>
-          <w:ilvl w:val="0"/>
-          <w:numId w:val="8"/>
-        </w:numPr>
-        <w:rPr>
-          <w:sz w:val="22"/>
-        </w:rPr>
-      </w:pPr>
-      <w:r>
-        <w:rPr>
-          <w:sz w:val="22"/>
-        </w:rPr>
-        <w:t>En el repositorio de GitHub debe estar subido este archivo con las respuestas de todo el grupo.</w:t>
-      </w:r>
-    </w:p>
-    <w:p>
-      <w:pPr>
-        <w:pStyle w:val="Prrafodelista"/>
-        <w:numPr>
-          <w:ilvl w:val="0"/>
-          <w:numId w:val="8"/>
-        </w:numPr>
-        <w:rPr>
-          <w:sz w:val="22"/>
-        </w:rPr>
-      </w:pPr>
-      <w:r>
-        <w:rPr>
-          <w:sz w:val="22"/>
-        </w:rPr>
-        <w:t xml:space="preserve">En Sidweb debe subir el enlace del </w:t>
-      </w:r>
-      <w:r>
-        <w:rPr>
-          <w:sz w:val="22"/>
-        </w:rPr>
-        <w:t>ú</w:t>
-      </w:r>
-      <w:r>
-        <w:rPr>
-          <w:sz w:val="22"/>
-        </w:rPr>
-        <w:t>ltimo commit del repositorio remoto.</w:t>
-      </w:r>
-    </w:p>
-    <w:p>
-      <w:pPr>
-        <w:rPr>
-          <w:sz w:val="22"/>
-        </w:rPr>
-      </w:pPr>
-    </w:p>
-    <w:p>
-      <w:pPr>
-        <w:rPr>
-          <w:sz w:val="22"/>
-        </w:rPr>
-      </w:pPr>
-    </w:p>
-    <w:p>
-      <w:pPr>
-        <w:rPr>
-          <w:sz w:val="22"/>
-        </w:rPr>
-      </w:pPr>
-    </w:p>
-    <w:p>
-      <w:pPr>
-        <w:rPr>
-          <w:sz w:val="22"/>
-        </w:rPr>
-      </w:pPr>
-    </w:p>
-    <w:p>
-      <w:pPr>
-        <w:rPr>
-          <w:sz w:val="22"/>
-        </w:rPr>
-      </w:pPr>
-    </w:p>
-    <w:p>
-      <w:pPr>
-        <w:rPr>
-          <w:sz w:val="22"/>
-        </w:rPr>
-      </w:pPr>
-    </w:p>
-    <w:p>
-      <w:pPr>
-        <w:rPr>
-          <w:sz w:val="22"/>
-        </w:rPr>
-      </w:pPr>
-    </w:p>
-    <w:p>
-      <w:pPr>
-        <w:rPr>
-          <w:sz w:val="22"/>
-        </w:rPr>
-      </w:pPr>
-    </w:p>
-    <w:p>
-      <w:pPr>
-        <w:rPr>
-          <w:sz w:val="22"/>
-        </w:rPr>
-      </w:pPr>
     </w:p>
     <w:sectPr>
-      <w:footerReference w:type="default" r:id="rId7"/>
+      <w:footerReference w:type="default" r:id="rId9"/>
       <w:pgSz w:w="11906" w:h="16838"/>
       <w:pgMar w:top="1440" w:right="1440" w:bottom="1440" w:left="1440" w:header="720" w:footer="720" w:gutter="0"/>
       <w:cols w:space="720"/>
@@ -2034,7 +2013,7 @@
 </file>
 
 <file path=word/endnotes.xml><?xml version="1.0" encoding="utf-8"?>
-<w:endnotes xmlns:wpc="http://schemas.microsoft.com/office/word/2010/wordprocessingCanvas" xmlns:cx="http://schemas.microsoft.com/office/drawing/2014/chartex" xmlns:cx1="http://schemas.microsoft.com/office/drawing/2015/9/8/chartex" xmlns:cx2="http://schemas.microsoft.com/office/drawing/2015/10/21/chartex" xmlns:cx3="http://schemas.microsoft.com/office/drawing/2016/5/9/chartex" xmlns:cx4="http://schemas.microsoft.com/office/drawing/2016/5/10/chartex" xmlns:cx5="http://schemas.microsoft.com/office/drawing/2016/5/11/chartex" xmlns:cx6="http://schemas.microsoft.com/office/drawing/2016/5/12/chartex" xmlns:cx7="http://schemas.microsoft.com/office/drawing/2016/5/13/chartex" xmlns:cx8="http://schemas.microsoft.com/office/drawing/2016/5/14/chartex" xmlns:mc="http://schemas.openxmlformats.org/markup-compatibility/2006" xmlns:aink="http://schemas.microsoft.com/office/drawing/2016/ink" xmlns:am3d="http://schemas.microsoft.com/office/drawing/2017/model3d" xmlns:o="urn:schemas-microsoft-com:office:office" xmlns:r="http://schemas.openxmlformats.org/officeDocument/2006/relationships" xmlns:m="http://schemas.openxmlformats.org/officeDocument/2006/math" xmlns:v="urn:schemas-microsoft-com:vml" xmlns:wp14="http://schemas.microsoft.com/office/word/2010/wordprocessingDrawing" xmlns:wp="http://schemas.openxmlformats.org/drawingml/2006/wordprocessingDrawing" xmlns:w10="urn:schemas-microsoft-com:office:word" xmlns:w="http://schemas.openxmlformats.org/wordprocessingml/2006/main" xmlns:w14="http://schemas.microsoft.com/office/word/2010/wordml" xmlns:w15="http://schemas.microsoft.com/office/word/2012/wordml" xmlns:w16cid="http://schemas.microsoft.com/office/word/2016/wordml/cid" xmlns:w16se="http://schemas.microsoft.com/office/word/2015/wordml/symex" xmlns:wpg="http://schemas.microsoft.com/office/word/2010/wordprocessingGroup" xmlns:wpi="http://schemas.microsoft.com/office/word/2010/wordprocessingInk" xmlns:wne="http://schemas.microsoft.com/office/word/2006/wordml" xmlns:wps="http://schemas.microsoft.com/office/word/2010/wordprocessingShape" mc:Ignorable="w14 w15 w16se w16cid wp14">
+<w:endnotes xmlns:wpc="http://schemas.microsoft.com/office/word/2010/wordprocessingCanvas" xmlns:mc="http://schemas.openxmlformats.org/markup-compatibility/2006" xmlns:o="urn:schemas-microsoft-com:office:office" xmlns:r="http://schemas.openxmlformats.org/officeDocument/2006/relationships" xmlns:m="http://schemas.openxmlformats.org/officeDocument/2006/math" xmlns:v="urn:schemas-microsoft-com:vml" xmlns:wp14="http://schemas.microsoft.com/office/word/2010/wordprocessingDrawing" xmlns:wp="http://schemas.openxmlformats.org/drawingml/2006/wordprocessingDrawing" xmlns:w10="urn:schemas-microsoft-com:office:word" xmlns:w="http://schemas.openxmlformats.org/wordprocessingml/2006/main" xmlns:w14="http://schemas.microsoft.com/office/word/2010/wordml" xmlns:wpg="http://schemas.microsoft.com/office/word/2010/wordprocessingGroup" xmlns:wpi="http://schemas.microsoft.com/office/word/2010/wordprocessingInk" xmlns:wne="http://schemas.microsoft.com/office/word/2006/wordml" xmlns:wps="http://schemas.microsoft.com/office/word/2010/wordprocessingShape" mc:Ignorable="w14 wp14">
   <w:endnote w:type="separator" w:id="-1">
     <w:p>
       <w:pPr>
@@ -2059,7 +2038,7 @@
 </file>
 
 <file path=word/footer1.xml><?xml version="1.0" encoding="utf-8"?>
-<w:ftr xmlns:wpc="http://schemas.microsoft.com/office/word/2010/wordprocessingCanvas" xmlns:cx="http://schemas.microsoft.com/office/drawing/2014/chartex" xmlns:cx1="http://schemas.microsoft.com/office/drawing/2015/9/8/chartex" xmlns:cx2="http://schemas.microsoft.com/office/drawing/2015/10/21/chartex" xmlns:cx3="http://schemas.microsoft.com/office/drawing/2016/5/9/chartex" xmlns:cx4="http://schemas.microsoft.com/office/drawing/2016/5/10/chartex" xmlns:cx5="http://schemas.microsoft.com/office/drawing/2016/5/11/chartex" xmlns:cx6="http://schemas.microsoft.com/office/drawing/2016/5/12/chartex" xmlns:cx7="http://schemas.microsoft.com/office/drawing/2016/5/13/chartex" xmlns:cx8="http://schemas.microsoft.com/office/drawing/2016/5/14/chartex" xmlns:mc="http://schemas.openxmlformats.org/markup-compatibility/2006" xmlns:aink="http://schemas.microsoft.com/office/drawing/2016/ink" xmlns:am3d="http://schemas.microsoft.com/office/drawing/2017/model3d" xmlns:o="urn:schemas-microsoft-com:office:office" xmlns:r="http://schemas.openxmlformats.org/officeDocument/2006/relationships" xmlns:m="http://schemas.openxmlformats.org/officeDocument/2006/math" xmlns:v="urn:schemas-microsoft-com:vml" xmlns:wp14="http://schemas.microsoft.com/office/word/2010/wordprocessingDrawing" xmlns:wp="http://schemas.openxmlformats.org/drawingml/2006/wordprocessingDrawing" xmlns:w10="urn:schemas-microsoft-com:office:word" xmlns:w="http://schemas.openxmlformats.org/wordprocessingml/2006/main" xmlns:w14="http://schemas.microsoft.com/office/word/2010/wordml" xmlns:w15="http://schemas.microsoft.com/office/word/2012/wordml" xmlns:w16cid="http://schemas.microsoft.com/office/word/2016/wordml/cid" xmlns:w16se="http://schemas.microsoft.com/office/word/2015/wordml/symex" xmlns:wpg="http://schemas.microsoft.com/office/word/2010/wordprocessingGroup" xmlns:wpi="http://schemas.microsoft.com/office/word/2010/wordprocessingInk" xmlns:wne="http://schemas.microsoft.com/office/word/2006/wordml" xmlns:wps="http://schemas.microsoft.com/office/word/2010/wordprocessingShape" mc:Ignorable="w14 w15 w16se w16cid wp14">
+<w:ftr xmlns:wpc="http://schemas.microsoft.com/office/word/2010/wordprocessingCanvas" xmlns:mc="http://schemas.openxmlformats.org/markup-compatibility/2006" xmlns:o="urn:schemas-microsoft-com:office:office" xmlns:r="http://schemas.openxmlformats.org/officeDocument/2006/relationships" xmlns:m="http://schemas.openxmlformats.org/officeDocument/2006/math" xmlns:v="urn:schemas-microsoft-com:vml" xmlns:wp14="http://schemas.microsoft.com/office/word/2010/wordprocessingDrawing" xmlns:wp="http://schemas.openxmlformats.org/drawingml/2006/wordprocessingDrawing" xmlns:w10="urn:schemas-microsoft-com:office:word" xmlns:w="http://schemas.openxmlformats.org/wordprocessingml/2006/main" xmlns:w14="http://schemas.microsoft.com/office/word/2010/wordml" xmlns:wpg="http://schemas.microsoft.com/office/word/2010/wordprocessingGroup" xmlns:wpi="http://schemas.microsoft.com/office/word/2010/wordprocessingInk" xmlns:wne="http://schemas.microsoft.com/office/word/2006/wordml" xmlns:wps="http://schemas.microsoft.com/office/word/2010/wordprocessingShape" mc:Ignorable="w14 wp14">
   <w:sdt>
     <w:sdtPr>
       <w:id w:val="966018112"/>
@@ -2092,7 +2071,7 @@
           <w:rPr>
             <w:noProof/>
           </w:rPr>
-          <w:t>2</w:t>
+          <w:t>3</w:t>
         </w:r>
         <w:r>
           <w:rPr>
@@ -2112,7 +2091,7 @@
 </file>
 
 <file path=word/footnotes.xml><?xml version="1.0" encoding="utf-8"?>
-<w:footnotes xmlns:wpc="http://schemas.microsoft.com/office/word/2010/wordprocessingCanvas" xmlns:cx="http://schemas.microsoft.com/office/drawing/2014/chartex" xmlns:cx1="http://schemas.microsoft.com/office/drawing/2015/9/8/chartex" xmlns:cx2="http://schemas.microsoft.com/office/drawing/2015/10/21/chartex" xmlns:cx3="http://schemas.microsoft.com/office/drawing/2016/5/9/chartex" xmlns:cx4="http://schemas.microsoft.com/office/drawing/2016/5/10/chartex" xmlns:cx5="http://schemas.microsoft.com/office/drawing/2016/5/11/chartex" xmlns:cx6="http://schemas.microsoft.com/office/drawing/2016/5/12/chartex" xmlns:cx7="http://schemas.microsoft.com/office/drawing/2016/5/13/chartex" xmlns:cx8="http://schemas.microsoft.com/office/drawing/2016/5/14/chartex" xmlns:mc="http://schemas.openxmlformats.org/markup-compatibility/2006" xmlns:aink="http://schemas.microsoft.com/office/drawing/2016/ink" xmlns:am3d="http://schemas.microsoft.com/office/drawing/2017/model3d" xmlns:o="urn:schemas-microsoft-com:office:office" xmlns:r="http://schemas.openxmlformats.org/officeDocument/2006/relationships" xmlns:m="http://schemas.openxmlformats.org/officeDocument/2006/math" xmlns:v="urn:schemas-microsoft-com:vml" xmlns:wp14="http://schemas.microsoft.com/office/word/2010/wordprocessingDrawing" xmlns:wp="http://schemas.openxmlformats.org/drawingml/2006/wordprocessingDrawing" xmlns:w10="urn:schemas-microsoft-com:office:word" xmlns:w="http://schemas.openxmlformats.org/wordprocessingml/2006/main" xmlns:w14="http://schemas.microsoft.com/office/word/2010/wordml" xmlns:w15="http://schemas.microsoft.com/office/word/2012/wordml" xmlns:w16cid="http://schemas.microsoft.com/office/word/2016/wordml/cid" xmlns:w16se="http://schemas.microsoft.com/office/word/2015/wordml/symex" xmlns:wpg="http://schemas.microsoft.com/office/word/2010/wordprocessingGroup" xmlns:wpi="http://schemas.microsoft.com/office/word/2010/wordprocessingInk" xmlns:wne="http://schemas.microsoft.com/office/word/2006/wordml" xmlns:wps="http://schemas.microsoft.com/office/word/2010/wordprocessingShape" mc:Ignorable="w14 w15 w16se w16cid wp14">
+<w:footnotes xmlns:wpc="http://schemas.microsoft.com/office/word/2010/wordprocessingCanvas" xmlns:mc="http://schemas.openxmlformats.org/markup-compatibility/2006" xmlns:o="urn:schemas-microsoft-com:office:office" xmlns:r="http://schemas.openxmlformats.org/officeDocument/2006/relationships" xmlns:m="http://schemas.openxmlformats.org/officeDocument/2006/math" xmlns:v="urn:schemas-microsoft-com:vml" xmlns:wp14="http://schemas.microsoft.com/office/word/2010/wordprocessingDrawing" xmlns:wp="http://schemas.openxmlformats.org/drawingml/2006/wordprocessingDrawing" xmlns:w10="urn:schemas-microsoft-com:office:word" xmlns:w="http://schemas.openxmlformats.org/wordprocessingml/2006/main" xmlns:w14="http://schemas.microsoft.com/office/word/2010/wordml" xmlns:wpg="http://schemas.microsoft.com/office/word/2010/wordprocessingGroup" xmlns:wpi="http://schemas.microsoft.com/office/word/2010/wordprocessingInk" xmlns:wne="http://schemas.microsoft.com/office/word/2006/wordml" xmlns:wps="http://schemas.microsoft.com/office/word/2010/wordprocessingShape" mc:Ignorable="w14 wp14">
   <w:footnote w:type="separator" w:id="-1">
     <w:p>
       <w:pPr>
@@ -2137,8 +2116,8 @@
 </file>
 
 <file path=word/numbering.xml><?xml version="1.0" encoding="utf-8"?>
-<w:numbering xmlns:wpc="http://schemas.microsoft.com/office/word/2010/wordprocessingCanvas" xmlns:cx="http://schemas.microsoft.com/office/drawing/2014/chartex" xmlns:cx1="http://schemas.microsoft.com/office/drawing/2015/9/8/chartex" xmlns:cx2="http://schemas.microsoft.com/office/drawing/2015/10/21/chartex" xmlns:cx3="http://schemas.microsoft.com/office/drawing/2016/5/9/chartex" xmlns:cx4="http://schemas.microsoft.com/office/drawing/2016/5/10/chartex" xmlns:cx5="http://schemas.microsoft.com/office/drawing/2016/5/11/chartex" xmlns:cx6="http://schemas.microsoft.com/office/drawing/2016/5/12/chartex" xmlns:cx7="http://schemas.microsoft.com/office/drawing/2016/5/13/chartex" xmlns:cx8="http://schemas.microsoft.com/office/drawing/2016/5/14/chartex" xmlns:mc="http://schemas.openxmlformats.org/markup-compatibility/2006" xmlns:aink="http://schemas.microsoft.com/office/drawing/2016/ink" xmlns:am3d="http://schemas.microsoft.com/office/drawing/2017/model3d" xmlns:o="urn:schemas-microsoft-com:office:office" xmlns:r="http://schemas.openxmlformats.org/officeDocument/2006/relationships" xmlns:m="http://schemas.openxmlformats.org/officeDocument/2006/math" xmlns:v="urn:schemas-microsoft-com:vml" xmlns:wp14="http://schemas.microsoft.com/office/word/2010/wordprocessingDrawing" xmlns:wp="http://schemas.openxmlformats.org/drawingml/2006/wordprocessingDrawing" xmlns:w10="urn:schemas-microsoft-com:office:word" xmlns:w="http://schemas.openxmlformats.org/wordprocessingml/2006/main" xmlns:w14="http://schemas.microsoft.com/office/word/2010/wordml" xmlns:w15="http://schemas.microsoft.com/office/word/2012/wordml" xmlns:w16cid="http://schemas.microsoft.com/office/word/2016/wordml/cid" xmlns:w16se="http://schemas.microsoft.com/office/word/2015/wordml/symex" xmlns:wpg="http://schemas.microsoft.com/office/word/2010/wordprocessingGroup" xmlns:wpi="http://schemas.microsoft.com/office/word/2010/wordprocessingInk" xmlns:wne="http://schemas.microsoft.com/office/word/2006/wordml" xmlns:wps="http://schemas.microsoft.com/office/word/2010/wordprocessingShape" mc:Ignorable="w14 w15 w16se w16cid wp14">
-  <w:abstractNum w:abstractNumId="0" w15:restartNumberingAfterBreak="0">
+<w:numbering xmlns:wpc="http://schemas.microsoft.com/office/word/2010/wordprocessingCanvas" xmlns:mc="http://schemas.openxmlformats.org/markup-compatibility/2006" xmlns:o="urn:schemas-microsoft-com:office:office" xmlns:r="http://schemas.openxmlformats.org/officeDocument/2006/relationships" xmlns:m="http://schemas.openxmlformats.org/officeDocument/2006/math" xmlns:v="urn:schemas-microsoft-com:vml" xmlns:wp14="http://schemas.microsoft.com/office/word/2010/wordprocessingDrawing" xmlns:wp="http://schemas.openxmlformats.org/drawingml/2006/wordprocessingDrawing" xmlns:w10="urn:schemas-microsoft-com:office:word" xmlns:w="http://schemas.openxmlformats.org/wordprocessingml/2006/main" xmlns:w14="http://schemas.microsoft.com/office/word/2010/wordml" xmlns:wpg="http://schemas.microsoft.com/office/word/2010/wordprocessingGroup" xmlns:wpi="http://schemas.microsoft.com/office/word/2010/wordprocessingInk" xmlns:wne="http://schemas.microsoft.com/office/word/2006/wordml" xmlns:wps="http://schemas.microsoft.com/office/word/2010/wordprocessingShape" mc:Ignorable="w14 wp14">
+  <w:abstractNum w:abstractNumId="0">
     <w:nsid w:val="00FF7019"/>
     <w:multiLevelType w:val="hybridMultilevel"/>
     <w:tmpl w:val="B4663372"/>
@@ -2224,7 +2203,7 @@
       </w:pPr>
     </w:lvl>
   </w:abstractNum>
-  <w:abstractNum w:abstractNumId="1" w15:restartNumberingAfterBreak="0">
+  <w:abstractNum w:abstractNumId="1">
     <w:nsid w:val="0A592241"/>
     <w:multiLevelType w:val="hybridMultilevel"/>
     <w:tmpl w:val="B9E03D6E"/>
@@ -2310,7 +2289,7 @@
       </w:pPr>
     </w:lvl>
   </w:abstractNum>
-  <w:abstractNum w:abstractNumId="2" w15:restartNumberingAfterBreak="0">
+  <w:abstractNum w:abstractNumId="2">
     <w:nsid w:val="14AF22E3"/>
     <w:multiLevelType w:val="hybridMultilevel"/>
     <w:tmpl w:val="386CF092"/>
@@ -2423,7 +2402,7 @@
       </w:rPr>
     </w:lvl>
   </w:abstractNum>
-  <w:abstractNum w:abstractNumId="3" w15:restartNumberingAfterBreak="0">
+  <w:abstractNum w:abstractNumId="3">
     <w:nsid w:val="1FAC35E9"/>
     <w:multiLevelType w:val="hybridMultilevel"/>
     <w:tmpl w:val="CD14F778"/>
@@ -2509,7 +2488,7 @@
       </w:pPr>
     </w:lvl>
   </w:abstractNum>
-  <w:abstractNum w:abstractNumId="4" w15:restartNumberingAfterBreak="0">
+  <w:abstractNum w:abstractNumId="4">
     <w:nsid w:val="242962FB"/>
     <w:multiLevelType w:val="hybridMultilevel"/>
     <w:tmpl w:val="E9947844"/>
@@ -2595,7 +2574,7 @@
       </w:pPr>
     </w:lvl>
   </w:abstractNum>
-  <w:abstractNum w:abstractNumId="5" w15:restartNumberingAfterBreak="0">
+  <w:abstractNum w:abstractNumId="5">
     <w:nsid w:val="24AE6E69"/>
     <w:multiLevelType w:val="hybridMultilevel"/>
     <w:tmpl w:val="E87442A4"/>
@@ -2708,7 +2687,7 @@
       </w:rPr>
     </w:lvl>
   </w:abstractNum>
-  <w:abstractNum w:abstractNumId="6" w15:restartNumberingAfterBreak="0">
+  <w:abstractNum w:abstractNumId="6">
     <w:nsid w:val="2F7B482E"/>
     <w:multiLevelType w:val="hybridMultilevel"/>
     <w:tmpl w:val="A66ABDEE"/>
@@ -2794,7 +2773,7 @@
       </w:pPr>
     </w:lvl>
   </w:abstractNum>
-  <w:abstractNum w:abstractNumId="7" w15:restartNumberingAfterBreak="0">
+  <w:abstractNum w:abstractNumId="7">
     <w:nsid w:val="38AD0ED5"/>
     <w:multiLevelType w:val="hybridMultilevel"/>
     <w:tmpl w:val="61C2C77A"/>
@@ -2880,7 +2859,7 @@
       </w:pPr>
     </w:lvl>
   </w:abstractNum>
-  <w:abstractNum w:abstractNumId="8" w15:restartNumberingAfterBreak="0">
+  <w:abstractNum w:abstractNumId="8">
     <w:nsid w:val="43CE712B"/>
     <w:multiLevelType w:val="hybridMultilevel"/>
     <w:tmpl w:val="63CC01E0"/>
@@ -2966,7 +2945,7 @@
       </w:pPr>
     </w:lvl>
   </w:abstractNum>
-  <w:abstractNum w:abstractNumId="9" w15:restartNumberingAfterBreak="0">
+  <w:abstractNum w:abstractNumId="9">
     <w:nsid w:val="6CAB34B0"/>
     <w:multiLevelType w:val="hybridMultilevel"/>
     <w:tmpl w:val="172EA64E"/>
@@ -3052,7 +3031,7 @@
       </w:pPr>
     </w:lvl>
   </w:abstractNum>
-  <w:abstractNum w:abstractNumId="10" w15:restartNumberingAfterBreak="0">
+  <w:abstractNum w:abstractNumId="10">
     <w:nsid w:val="754D4F2B"/>
     <w:multiLevelType w:val="hybridMultilevel"/>
     <w:tmpl w:val="C944D872"/>
@@ -3202,7 +3181,7 @@
 </file>
 
 <file path=word/styles.xml><?xml version="1.0" encoding="utf-8"?>
-<w:styles xmlns:mc="http://schemas.openxmlformats.org/markup-compatibility/2006" xmlns:r="http://schemas.openxmlformats.org/officeDocument/2006/relationships" xmlns:w="http://schemas.openxmlformats.org/wordprocessingml/2006/main" xmlns:w14="http://schemas.microsoft.com/office/word/2010/wordml" xmlns:w15="http://schemas.microsoft.com/office/word/2012/wordml" xmlns:w16cid="http://schemas.microsoft.com/office/word/2016/wordml/cid" xmlns:w16se="http://schemas.microsoft.com/office/word/2015/wordml/symex" mc:Ignorable="w14 w15 w16se w16cid">
+<w:styles xmlns:mc="http://schemas.openxmlformats.org/markup-compatibility/2006" xmlns:r="http://schemas.openxmlformats.org/officeDocument/2006/relationships" xmlns:w="http://schemas.openxmlformats.org/wordprocessingml/2006/main" xmlns:w14="http://schemas.microsoft.com/office/word/2010/wordml" mc:Ignorable="w14">
   <w:docDefaults>
     <w:rPrDefault>
       <w:rPr>
@@ -3218,382 +3197,144 @@
       </w:pPr>
     </w:pPrDefault>
   </w:docDefaults>
-  <w:latentStyles w:defLockedState="0" w:defUIPriority="99" w:defSemiHidden="0" w:defUnhideWhenUsed="0" w:defQFormat="0" w:count="375">
-    <w:lsdException w:name="Normal" w:uiPriority="0" w:qFormat="1"/>
-    <w:lsdException w:name="heading 1" w:uiPriority="9" w:qFormat="1"/>
-    <w:lsdException w:name="heading 2" w:semiHidden="1" w:uiPriority="9" w:unhideWhenUsed="1" w:qFormat="1"/>
-    <w:lsdException w:name="heading 3" w:semiHidden="1" w:uiPriority="9" w:unhideWhenUsed="1" w:qFormat="1"/>
-    <w:lsdException w:name="heading 4" w:semiHidden="1" w:uiPriority="9" w:unhideWhenUsed="1" w:qFormat="1"/>
-    <w:lsdException w:name="heading 5" w:semiHidden="1" w:uiPriority="9" w:unhideWhenUsed="1" w:qFormat="1"/>
-    <w:lsdException w:name="heading 6" w:semiHidden="1" w:uiPriority="9" w:unhideWhenUsed="1" w:qFormat="1"/>
-    <w:lsdException w:name="heading 7" w:semiHidden="1" w:uiPriority="9" w:unhideWhenUsed="1" w:qFormat="1"/>
-    <w:lsdException w:name="heading 8" w:semiHidden="1" w:uiPriority="9" w:unhideWhenUsed="1" w:qFormat="1"/>
-    <w:lsdException w:name="heading 9" w:semiHidden="1" w:uiPriority="9" w:unhideWhenUsed="1" w:qFormat="1"/>
-    <w:lsdException w:name="index 1" w:semiHidden="1" w:unhideWhenUsed="1"/>
-    <w:lsdException w:name="index 2" w:semiHidden="1" w:unhideWhenUsed="1"/>
-    <w:lsdException w:name="index 3" w:semiHidden="1" w:unhideWhenUsed="1"/>
-    <w:lsdException w:name="index 4" w:semiHidden="1" w:unhideWhenUsed="1"/>
-    <w:lsdException w:name="index 5" w:semiHidden="1" w:unhideWhenUsed="1"/>
-    <w:lsdException w:name="index 6" w:semiHidden="1" w:unhideWhenUsed="1"/>
-    <w:lsdException w:name="index 7" w:semiHidden="1" w:unhideWhenUsed="1"/>
-    <w:lsdException w:name="index 8" w:semiHidden="1" w:unhideWhenUsed="1"/>
-    <w:lsdException w:name="index 9" w:semiHidden="1" w:unhideWhenUsed="1"/>
-    <w:lsdException w:name="toc 1" w:semiHidden="1" w:uiPriority="39" w:unhideWhenUsed="1"/>
-    <w:lsdException w:name="toc 2" w:semiHidden="1" w:uiPriority="39" w:unhideWhenUsed="1"/>
-    <w:lsdException w:name="toc 3" w:semiHidden="1" w:uiPriority="39" w:unhideWhenUsed="1"/>
-    <w:lsdException w:name="toc 4" w:semiHidden="1" w:uiPriority="39" w:unhideWhenUsed="1"/>
-    <w:lsdException w:name="toc 5" w:semiHidden="1" w:uiPriority="39" w:unhideWhenUsed="1"/>
-    <w:lsdException w:name="toc 6" w:semiHidden="1" w:uiPriority="39" w:unhideWhenUsed="1"/>
-    <w:lsdException w:name="toc 7" w:semiHidden="1" w:uiPriority="39" w:unhideWhenUsed="1"/>
-    <w:lsdException w:name="toc 8" w:semiHidden="1" w:uiPriority="39" w:unhideWhenUsed="1"/>
-    <w:lsdException w:name="toc 9" w:semiHidden="1" w:uiPriority="39" w:unhideWhenUsed="1"/>
-    <w:lsdException w:name="Normal Indent" w:semiHidden="1" w:unhideWhenUsed="1"/>
-    <w:lsdException w:name="footnote text" w:semiHidden="1" w:unhideWhenUsed="1"/>
-    <w:lsdException w:name="annotation text" w:semiHidden="1" w:unhideWhenUsed="1"/>
-    <w:lsdException w:name="header" w:semiHidden="1" w:unhideWhenUsed="1"/>
-    <w:lsdException w:name="footer" w:semiHidden="1" w:unhideWhenUsed="1"/>
-    <w:lsdException w:name="index heading" w:semiHidden="1" w:unhideWhenUsed="1"/>
-    <w:lsdException w:name="caption" w:semiHidden="1" w:uiPriority="35" w:unhideWhenUsed="1" w:qFormat="1"/>
-    <w:lsdException w:name="table of figures" w:semiHidden="1" w:unhideWhenUsed="1"/>
-    <w:lsdException w:name="envelope address" w:semiHidden="1" w:unhideWhenUsed="1"/>
-    <w:lsdException w:name="envelope return" w:semiHidden="1" w:unhideWhenUsed="1"/>
-    <w:lsdException w:name="footnote reference" w:semiHidden="1" w:unhideWhenUsed="1"/>
-    <w:lsdException w:name="annotation reference" w:semiHidden="1" w:unhideWhenUsed="1"/>
-    <w:lsdException w:name="line number" w:semiHidden="1" w:unhideWhenUsed="1"/>
-    <w:lsdException w:name="page number" w:semiHidden="1" w:unhideWhenUsed="1"/>
-    <w:lsdException w:name="endnote reference" w:semiHidden="1" w:unhideWhenUsed="1"/>
-    <w:lsdException w:name="endnote text" w:semiHidden="1" w:unhideWhenUsed="1"/>
-    <w:lsdException w:name="table of authorities" w:semiHidden="1" w:unhideWhenUsed="1"/>
-    <w:lsdException w:name="macro" w:semiHidden="1" w:unhideWhenUsed="1"/>
-    <w:lsdException w:name="toa heading" w:semiHidden="1" w:unhideWhenUsed="1"/>
-    <w:lsdException w:name="List" w:semiHidden="1" w:unhideWhenUsed="1"/>
-    <w:lsdException w:name="List Bullet" w:semiHidden="1" w:unhideWhenUsed="1"/>
-    <w:lsdException w:name="List Number" w:semiHidden="1" w:unhideWhenUsed="1"/>
-    <w:lsdException w:name="List 2" w:semiHidden="1" w:unhideWhenUsed="1"/>
-    <w:lsdException w:name="List 3" w:semiHidden="1" w:unhideWhenUsed="1"/>
-    <w:lsdException w:name="List 4" w:semiHidden="1" w:unhideWhenUsed="1"/>
-    <w:lsdException w:name="List 5" w:semiHidden="1" w:unhideWhenUsed="1"/>
-    <w:lsdException w:name="List Bullet 2" w:semiHidden="1" w:unhideWhenUsed="1"/>
-    <w:lsdException w:name="List Bullet 3" w:semiHidden="1" w:unhideWhenUsed="1"/>
-    <w:lsdException w:name="List Bullet 4" w:semiHidden="1" w:unhideWhenUsed="1"/>
-    <w:lsdException w:name="List Bullet 5" w:semiHidden="1" w:unhideWhenUsed="1"/>
-    <w:lsdException w:name="List Number 2" w:semiHidden="1" w:unhideWhenUsed="1"/>
-    <w:lsdException w:name="List Number 3" w:semiHidden="1" w:unhideWhenUsed="1"/>
-    <w:lsdException w:name="List Number 4" w:semiHidden="1" w:unhideWhenUsed="1"/>
-    <w:lsdException w:name="List Number 5" w:semiHidden="1" w:unhideWhenUsed="1"/>
-    <w:lsdException w:name="Title" w:uiPriority="10" w:qFormat="1"/>
-    <w:lsdException w:name="Closing" w:semiHidden="1" w:unhideWhenUsed="1"/>
-    <w:lsdException w:name="Signature" w:semiHidden="1" w:unhideWhenUsed="1"/>
-    <w:lsdException w:name="Default Paragraph Font" w:semiHidden="1" w:uiPriority="1" w:unhideWhenUsed="1"/>
-    <w:lsdException w:name="Body Text" w:semiHidden="1" w:unhideWhenUsed="1"/>
-    <w:lsdException w:name="Body Text Indent" w:semiHidden="1" w:unhideWhenUsed="1"/>
-    <w:lsdException w:name="List Continue" w:semiHidden="1" w:unhideWhenUsed="1"/>
-    <w:lsdException w:name="List Continue 2" w:semiHidden="1" w:unhideWhenUsed="1"/>
-    <w:lsdException w:name="List Continue 3" w:semiHidden="1" w:unhideWhenUsed="1"/>
-    <w:lsdException w:name="List Continue 4" w:semiHidden="1" w:unhideWhenUsed="1"/>
-    <w:lsdException w:name="List Continue 5" w:semiHidden="1" w:unhideWhenUsed="1"/>
-    <w:lsdException w:name="Message Header" w:semiHidden="1" w:unhideWhenUsed="1"/>
-    <w:lsdException w:name="Subtitle" w:uiPriority="11" w:qFormat="1"/>
-    <w:lsdException w:name="Salutation" w:semiHidden="1" w:unhideWhenUsed="1"/>
-    <w:lsdException w:name="Date" w:semiHidden="1" w:unhideWhenUsed="1"/>
-    <w:lsdException w:name="Body Text First Indent" w:semiHidden="1" w:unhideWhenUsed="1"/>
-    <w:lsdException w:name="Body Text First Indent 2" w:semiHidden="1" w:unhideWhenUsed="1"/>
-    <w:lsdException w:name="Note Heading" w:semiHidden="1" w:unhideWhenUsed="1"/>
-    <w:lsdException w:name="Body Text 2" w:semiHidden="1" w:unhideWhenUsed="1"/>
-    <w:lsdException w:name="Body Text 3" w:semiHidden="1" w:unhideWhenUsed="1"/>
-    <w:lsdException w:name="Body Text Indent 2" w:semiHidden="1" w:unhideWhenUsed="1"/>
-    <w:lsdException w:name="Body Text Indent 3" w:semiHidden="1" w:unhideWhenUsed="1"/>
-    <w:lsdException w:name="Block Text" w:semiHidden="1" w:unhideWhenUsed="1"/>
-    <w:lsdException w:name="Hyperlink" w:semiHidden="1" w:unhideWhenUsed="1"/>
-    <w:lsdException w:name="FollowedHyperlink" w:semiHidden="1" w:unhideWhenUsed="1"/>
-    <w:lsdException w:name="Strong" w:uiPriority="22" w:qFormat="1"/>
-    <w:lsdException w:name="Emphasis" w:uiPriority="20" w:qFormat="1"/>
-    <w:lsdException w:name="Document Map" w:semiHidden="1" w:unhideWhenUsed="1"/>
-    <w:lsdException w:name="Plain Text" w:semiHidden="1" w:unhideWhenUsed="1"/>
-    <w:lsdException w:name="E-mail Signature" w:semiHidden="1" w:unhideWhenUsed="1"/>
-    <w:lsdException w:name="HTML Top of Form" w:semiHidden="1" w:unhideWhenUsed="1"/>
-    <w:lsdException w:name="HTML Bottom of Form" w:semiHidden="1" w:unhideWhenUsed="1"/>
-    <w:lsdException w:name="Normal (Web)" w:semiHidden="1" w:unhideWhenUsed="1"/>
-    <w:lsdException w:name="HTML Acronym" w:semiHidden="1" w:unhideWhenUsed="1"/>
-    <w:lsdException w:name="HTML Address" w:semiHidden="1" w:unhideWhenUsed="1"/>
-    <w:lsdException w:name="HTML Cite" w:semiHidden="1" w:unhideWhenUsed="1"/>
-    <w:lsdException w:name="HTML Code" w:semiHidden="1" w:unhideWhenUsed="1"/>
-    <w:lsdException w:name="HTML Definition" w:semiHidden="1" w:unhideWhenUsed="1"/>
-    <w:lsdException w:name="HTML Keyboard" w:semiHidden="1" w:unhideWhenUsed="1"/>
-    <w:lsdException w:name="HTML Preformatted" w:semiHidden="1" w:unhideWhenUsed="1"/>
-    <w:lsdException w:name="HTML Sample" w:semiHidden="1" w:unhideWhenUsed="1"/>
-    <w:lsdException w:name="HTML Typewriter" w:semiHidden="1" w:unhideWhenUsed="1"/>
-    <w:lsdException w:name="HTML Variable" w:semiHidden="1" w:unhideWhenUsed="1"/>
-    <w:lsdException w:name="Normal Table" w:semiHidden="1" w:unhideWhenUsed="1"/>
-    <w:lsdException w:name="annotation subject" w:semiHidden="1" w:unhideWhenUsed="1"/>
-    <w:lsdException w:name="No List" w:semiHidden="1" w:unhideWhenUsed="1"/>
-    <w:lsdException w:name="Outline List 1" w:semiHidden="1" w:unhideWhenUsed="1"/>
-    <w:lsdException w:name="Outline List 2" w:semiHidden="1" w:unhideWhenUsed="1"/>
-    <w:lsdException w:name="Outline List 3" w:semiHidden="1" w:unhideWhenUsed="1"/>
-    <w:lsdException w:name="Table Simple 1" w:semiHidden="1" w:unhideWhenUsed="1"/>
-    <w:lsdException w:name="Table Simple 2" w:semiHidden="1" w:unhideWhenUsed="1"/>
-    <w:lsdException w:name="Table Simple 3" w:semiHidden="1" w:unhideWhenUsed="1"/>
-    <w:lsdException w:name="Table Classic 1" w:semiHidden="1" w:unhideWhenUsed="1"/>
-    <w:lsdException w:name="Table Classic 2" w:semiHidden="1" w:unhideWhenUsed="1"/>
-    <w:lsdException w:name="Table Classic 3" w:semiHidden="1" w:unhideWhenUsed="1"/>
-    <w:lsdException w:name="Table Classic 4" w:semiHidden="1" w:unhideWhenUsed="1"/>
-    <w:lsdException w:name="Table Colorful 1" w:semiHidden="1" w:unhideWhenUsed="1"/>
-    <w:lsdException w:name="Table Colorful 2" w:semiHidden="1" w:unhideWhenUsed="1"/>
-    <w:lsdException w:name="Table Colorful 3" w:semiHidden="1" w:unhideWhenUsed="1"/>
-    <w:lsdException w:name="Table Columns 1" w:semiHidden="1" w:unhideWhenUsed="1"/>
-    <w:lsdException w:name="Table Columns 2" w:semiHidden="1" w:unhideWhenUsed="1"/>
-    <w:lsdException w:name="Table Columns 3" w:semiHidden="1" w:unhideWhenUsed="1"/>
-    <w:lsdException w:name="Table Columns 4" w:semiHidden="1" w:unhideWhenUsed="1"/>
-    <w:lsdException w:name="Table Columns 5" w:semiHidden="1" w:unhideWhenUsed="1"/>
-    <w:lsdException w:name="Table Grid 1" w:semiHidden="1" w:unhideWhenUsed="1"/>
-    <w:lsdException w:name="Table Grid 2" w:semiHidden="1" w:unhideWhenUsed="1"/>
-    <w:lsdException w:name="Table Grid 3" w:semiHidden="1" w:unhideWhenUsed="1"/>
-    <w:lsdException w:name="Table Grid 4" w:semiHidden="1" w:unhideWhenUsed="1"/>
-    <w:lsdException w:name="Table Grid 5" w:semiHidden="1" w:unhideWhenUsed="1"/>
-    <w:lsdException w:name="Table Grid 6" w:semiHidden="1" w:unhideWhenUsed="1"/>
-    <w:lsdException w:name="Table Grid 7" w:semiHidden="1" w:unhideWhenUsed="1"/>
-    <w:lsdException w:name="Table Grid 8" w:semiHidden="1" w:unhideWhenUsed="1"/>
-    <w:lsdException w:name="Table List 1" w:semiHidden="1" w:unhideWhenUsed="1"/>
-    <w:lsdException w:name="Table List 2" w:semiHidden="1" w:unhideWhenUsed="1"/>
-    <w:lsdException w:name="Table List 3" w:semiHidden="1" w:unhideWhenUsed="1"/>
-    <w:lsdException w:name="Table List 4" w:semiHidden="1" w:unhideWhenUsed="1"/>
-    <w:lsdException w:name="Table List 5" w:semiHidden="1" w:unhideWhenUsed="1"/>
-    <w:lsdException w:name="Table List 6" w:semiHidden="1" w:unhideWhenUsed="1"/>
-    <w:lsdException w:name="Table List 7" w:semiHidden="1" w:unhideWhenUsed="1"/>
-    <w:lsdException w:name="Table List 8" w:semiHidden="1" w:unhideWhenUsed="1"/>
-    <w:lsdException w:name="Table 3D effects 1" w:semiHidden="1" w:unhideWhenUsed="1"/>
-    <w:lsdException w:name="Table 3D effects 2" w:semiHidden="1" w:unhideWhenUsed="1"/>
-    <w:lsdException w:name="Table 3D effects 3" w:semiHidden="1" w:unhideWhenUsed="1"/>
-    <w:lsdException w:name="Table Contemporary" w:semiHidden="1" w:unhideWhenUsed="1"/>
-    <w:lsdException w:name="Table Elegant" w:semiHidden="1" w:unhideWhenUsed="1"/>
-    <w:lsdException w:name="Table Professional" w:semiHidden="1" w:unhideWhenUsed="1"/>
-    <w:lsdException w:name="Table Subtle 1" w:semiHidden="1" w:unhideWhenUsed="1"/>
-    <w:lsdException w:name="Table Subtle 2" w:semiHidden="1" w:unhideWhenUsed="1"/>
-    <w:lsdException w:name="Table Web 1" w:semiHidden="1" w:unhideWhenUsed="1"/>
-    <w:lsdException w:name="Table Web 2" w:semiHidden="1" w:unhideWhenUsed="1"/>
-    <w:lsdException w:name="Table Web 3" w:semiHidden="1" w:unhideWhenUsed="1"/>
-    <w:lsdException w:name="Balloon Text" w:semiHidden="1" w:unhideWhenUsed="1"/>
-    <w:lsdException w:name="Table Grid" w:uiPriority="39"/>
-    <w:lsdException w:name="Table Theme" w:semiHidden="1" w:unhideWhenUsed="1"/>
-    <w:lsdException w:name="Placeholder Text" w:semiHidden="1"/>
-    <w:lsdException w:name="No Spacing" w:uiPriority="1" w:qFormat="1"/>
-    <w:lsdException w:name="Light Shading" w:uiPriority="60"/>
-    <w:lsdException w:name="Light List" w:uiPriority="61"/>
-    <w:lsdException w:name="Light Grid" w:uiPriority="62"/>
-    <w:lsdException w:name="Medium Shading 1" w:uiPriority="63"/>
-    <w:lsdException w:name="Medium Shading 2" w:uiPriority="64"/>
-    <w:lsdException w:name="Medium List 1" w:uiPriority="65"/>
-    <w:lsdException w:name="Medium List 2" w:uiPriority="66"/>
-    <w:lsdException w:name="Medium Grid 1" w:uiPriority="67"/>
-    <w:lsdException w:name="Medium Grid 2" w:uiPriority="68"/>
-    <w:lsdException w:name="Medium Grid 3" w:uiPriority="69"/>
-    <w:lsdException w:name="Dark List" w:uiPriority="70"/>
-    <w:lsdException w:name="Colorful Shading" w:uiPriority="71"/>
-    <w:lsdException w:name="Colorful List" w:uiPriority="72"/>
-    <w:lsdException w:name="Colorful Grid" w:uiPriority="73"/>
-    <w:lsdException w:name="Light Shading Accent 1" w:uiPriority="60"/>
-    <w:lsdException w:name="Light List Accent 1" w:uiPriority="61"/>
-    <w:lsdException w:name="Light Grid Accent 1" w:uiPriority="62"/>
-    <w:lsdException w:name="Medium Shading 1 Accent 1" w:uiPriority="63"/>
-    <w:lsdException w:name="Medium Shading 2 Accent 1" w:uiPriority="64"/>
-    <w:lsdException w:name="Medium List 1 Accent 1" w:uiPriority="65"/>
-    <w:lsdException w:name="Revision" w:semiHidden="1"/>
-    <w:lsdException w:name="List Paragraph" w:uiPriority="34" w:qFormat="1"/>
-    <w:lsdException w:name="Quote" w:uiPriority="29" w:qFormat="1"/>
-    <w:lsdException w:name="Intense Quote" w:uiPriority="30" w:qFormat="1"/>
-    <w:lsdException w:name="Medium List 2 Accent 1" w:uiPriority="66"/>
-    <w:lsdException w:name="Medium Grid 1 Accent 1" w:uiPriority="67"/>
-    <w:lsdException w:name="Medium Grid 2 Accent 1" w:uiPriority="68"/>
-    <w:lsdException w:name="Medium Grid 3 Accent 1" w:uiPriority="69"/>
-    <w:lsdException w:name="Dark List Accent 1" w:uiPriority="70"/>
-    <w:lsdException w:name="Colorful Shading Accent 1" w:uiPriority="71"/>
-    <w:lsdException w:name="Colorful List Accent 1" w:uiPriority="72"/>
-    <w:lsdException w:name="Colorful Grid Accent 1" w:uiPriority="73"/>
-    <w:lsdException w:name="Light Shading Accent 2" w:uiPriority="60"/>
-    <w:lsdException w:name="Light List Accent 2" w:uiPriority="61"/>
-    <w:lsdException w:name="Light Grid Accent 2" w:uiPriority="62"/>
-    <w:lsdException w:name="Medium Shading 1 Accent 2" w:uiPriority="63"/>
-    <w:lsdException w:name="Medium Shading 2 Accent 2" w:uiPriority="64"/>
-    <w:lsdException w:name="Medium List 1 Accent 2" w:uiPriority="65"/>
-    <w:lsdException w:name="Medium List 2 Accent 2" w:uiPriority="66"/>
-    <w:lsdException w:name="Medium Grid 1 Accent 2" w:uiPriority="67"/>
-    <w:lsdException w:name="Medium Grid 2 Accent 2" w:uiPriority="68"/>
-    <w:lsdException w:name="Medium Grid 3 Accent 2" w:uiPriority="69"/>
-    <w:lsdException w:name="Dark List Accent 2" w:uiPriority="70"/>
-    <w:lsdException w:name="Colorful Shading Accent 2" w:uiPriority="71"/>
-    <w:lsdException w:name="Colorful List Accent 2" w:uiPriority="72"/>
-    <w:lsdException w:name="Colorful Grid Accent 2" w:uiPriority="73"/>
-    <w:lsdException w:name="Light Shading Accent 3" w:uiPriority="60"/>
-    <w:lsdException w:name="Light List Accent 3" w:uiPriority="61"/>
-    <w:lsdException w:name="Light Grid Accent 3" w:uiPriority="62"/>
-    <w:lsdException w:name="Medium Shading 1 Accent 3" w:uiPriority="63"/>
-    <w:lsdException w:name="Medium Shading 2 Accent 3" w:uiPriority="64"/>
-    <w:lsdException w:name="Medium List 1 Accent 3" w:uiPriority="65"/>
-    <w:lsdException w:name="Medium List 2 Accent 3" w:uiPriority="66"/>
-    <w:lsdException w:name="Medium Grid 1 Accent 3" w:uiPriority="67"/>
-    <w:lsdException w:name="Medium Grid 2 Accent 3" w:uiPriority="68"/>
-    <w:lsdException w:name="Medium Grid 3 Accent 3" w:uiPriority="69"/>
-    <w:lsdException w:name="Dark List Accent 3" w:uiPriority="70"/>
-    <w:lsdException w:name="Colorful Shading Accent 3" w:uiPriority="71"/>
-    <w:lsdException w:name="Colorful List Accent 3" w:uiPriority="72"/>
-    <w:lsdException w:name="Colorful Grid Accent 3" w:uiPriority="73"/>
-    <w:lsdException w:name="Light Shading Accent 4" w:uiPriority="60"/>
-    <w:lsdException w:name="Light List Accent 4" w:uiPriority="61"/>
-    <w:lsdException w:name="Light Grid Accent 4" w:uiPriority="62"/>
-    <w:lsdException w:name="Medium Shading 1 Accent 4" w:uiPriority="63"/>
-    <w:lsdException w:name="Medium Shading 2 Accent 4" w:uiPriority="64"/>
-    <w:lsdException w:name="Medium List 1 Accent 4" w:uiPriority="65"/>
-    <w:lsdException w:name="Medium List 2 Accent 4" w:uiPriority="66"/>
-    <w:lsdException w:name="Medium Grid 1 Accent 4" w:uiPriority="67"/>
-    <w:lsdException w:name="Medium Grid 2 Accent 4" w:uiPriority="68"/>
-    <w:lsdException w:name="Medium Grid 3 Accent 4" w:uiPriority="69"/>
-    <w:lsdException w:name="Dark List Accent 4" w:uiPriority="70"/>
-    <w:lsdException w:name="Colorful Shading Accent 4" w:uiPriority="71"/>
-    <w:lsdException w:name="Colorful List Accent 4" w:uiPriority="72"/>
-    <w:lsdException w:name="Colorful Grid Accent 4" w:uiPriority="73"/>
-    <w:lsdException w:name="Light Shading Accent 5" w:uiPriority="60"/>
-    <w:lsdException w:name="Light List Accent 5" w:uiPriority="61"/>
-    <w:lsdException w:name="Light Grid Accent 5" w:uiPriority="62"/>
-    <w:lsdException w:name="Medium Shading 1 Accent 5" w:uiPriority="63"/>
-    <w:lsdException w:name="Medium Shading 2 Accent 5" w:uiPriority="64"/>
-    <w:lsdException w:name="Medium List 1 Accent 5" w:uiPriority="65"/>
-    <w:lsdException w:name="Medium List 2 Accent 5" w:uiPriority="66"/>
-    <w:lsdException w:name="Medium Grid 1 Accent 5" w:uiPriority="67"/>
-    <w:lsdException w:name="Medium Grid 2 Accent 5" w:uiPriority="68"/>
-    <w:lsdException w:name="Medium Grid 3 Accent 5" w:uiPriority="69"/>
-    <w:lsdException w:name="Dark List Accent 5" w:uiPriority="70"/>
-    <w:lsdException w:name="Colorful Shading Accent 5" w:uiPriority="71"/>
-    <w:lsdException w:name="Colorful List Accent 5" w:uiPriority="72"/>
-    <w:lsdException w:name="Colorful Grid Accent 5" w:uiPriority="73"/>
-    <w:lsdException w:name="Light Shading Accent 6" w:uiPriority="60"/>
-    <w:lsdException w:name="Light List Accent 6" w:uiPriority="61"/>
-    <w:lsdException w:name="Light Grid Accent 6" w:uiPriority="62"/>
-    <w:lsdException w:name="Medium Shading 1 Accent 6" w:uiPriority="63"/>
-    <w:lsdException w:name="Medium Shading 2 Accent 6" w:uiPriority="64"/>
-    <w:lsdException w:name="Medium List 1 Accent 6" w:uiPriority="65"/>
-    <w:lsdException w:name="Medium List 2 Accent 6" w:uiPriority="66"/>
-    <w:lsdException w:name="Medium Grid 1 Accent 6" w:uiPriority="67"/>
-    <w:lsdException w:name="Medium Grid 2 Accent 6" w:uiPriority="68"/>
-    <w:lsdException w:name="Medium Grid 3 Accent 6" w:uiPriority="69"/>
-    <w:lsdException w:name="Dark List Accent 6" w:uiPriority="70"/>
-    <w:lsdException w:name="Colorful Shading Accent 6" w:uiPriority="71"/>
-    <w:lsdException w:name="Colorful List Accent 6" w:uiPriority="72"/>
-    <w:lsdException w:name="Colorful Grid Accent 6" w:uiPriority="73"/>
-    <w:lsdException w:name="Subtle Emphasis" w:uiPriority="19" w:qFormat="1"/>
-    <w:lsdException w:name="Intense Emphasis" w:uiPriority="21" w:qFormat="1"/>
-    <w:lsdException w:name="Subtle Reference" w:uiPriority="31" w:qFormat="1"/>
-    <w:lsdException w:name="Intense Reference" w:uiPriority="32" w:qFormat="1"/>
-    <w:lsdException w:name="Book Title" w:uiPriority="33" w:qFormat="1"/>
-    <w:lsdException w:name="Bibliography" w:semiHidden="1" w:uiPriority="37" w:unhideWhenUsed="1"/>
-    <w:lsdException w:name="TOC Heading" w:semiHidden="1" w:uiPriority="39" w:unhideWhenUsed="1" w:qFormat="1"/>
-    <w:lsdException w:name="Plain Table 1" w:uiPriority="41"/>
-    <w:lsdException w:name="Plain Table 2" w:uiPriority="42"/>
-    <w:lsdException w:name="Plain Table 3" w:uiPriority="43"/>
-    <w:lsdException w:name="Plain Table 4" w:uiPriority="44"/>
-    <w:lsdException w:name="Plain Table 5" w:uiPriority="45"/>
-    <w:lsdException w:name="Grid Table Light" w:uiPriority="40"/>
-    <w:lsdException w:name="Grid Table 1 Light" w:uiPriority="46"/>
-    <w:lsdException w:name="Grid Table 2" w:uiPriority="47"/>
-    <w:lsdException w:name="Grid Table 3" w:uiPriority="48"/>
-    <w:lsdException w:name="Grid Table 4" w:uiPriority="49"/>
-    <w:lsdException w:name="Grid Table 5 Dark" w:uiPriority="50"/>
-    <w:lsdException w:name="Grid Table 6 Colorful" w:uiPriority="51"/>
-    <w:lsdException w:name="Grid Table 7 Colorful" w:uiPriority="52"/>
-    <w:lsdException w:name="Grid Table 1 Light Accent 1" w:uiPriority="46"/>
-    <w:lsdException w:name="Grid Table 2 Accent 1" w:uiPriority="47"/>
-    <w:lsdException w:name="Grid Table 3 Accent 1" w:uiPriority="48"/>
-    <w:lsdException w:name="Grid Table 4 Accent 1" w:uiPriority="49"/>
-    <w:lsdException w:name="Grid Table 5 Dark Accent 1" w:uiPriority="50"/>
-    <w:lsdException w:name="Grid Table 6 Colorful Accent 1" w:uiPriority="51"/>
-    <w:lsdException w:name="Grid Table 7 Colorful Accent 1" w:uiPriority="52"/>
-    <w:lsdException w:name="Grid Table 1 Light Accent 2" w:uiPriority="46"/>
-    <w:lsdException w:name="Grid Table 2 Accent 2" w:uiPriority="47"/>
-    <w:lsdException w:name="Grid Table 3 Accent 2" w:uiPriority="48"/>
-    <w:lsdException w:name="Grid Table 4 Accent 2" w:uiPriority="49"/>
-    <w:lsdException w:name="Grid Table 5 Dark Accent 2" w:uiPriority="50"/>
-    <w:lsdException w:name="Grid Table 6 Colorful Accent 2" w:uiPriority="51"/>
-    <w:lsdException w:name="Grid Table 7 Colorful Accent 2" w:uiPriority="52"/>
-    <w:lsdException w:name="Grid Table 1 Light Accent 3" w:uiPriority="46"/>
-    <w:lsdException w:name="Grid Table 2 Accent 3" w:uiPriority="47"/>
-    <w:lsdException w:name="Grid Table 3 Accent 3" w:uiPriority="48"/>
-    <w:lsdException w:name="Grid Table 4 Accent 3" w:uiPriority="49"/>
-    <w:lsdException w:name="Grid Table 5 Dark Accent 3" w:uiPriority="50"/>
-    <w:lsdException w:name="Grid Table 6 Colorful Accent 3" w:uiPriority="51"/>
-    <w:lsdException w:name="Grid Table 7 Colorful Accent 3" w:uiPriority="52"/>
-    <w:lsdException w:name="Grid Table 1 Light Accent 4" w:uiPriority="46"/>
-    <w:lsdException w:name="Grid Table 2 Accent 4" w:uiPriority="47"/>
-    <w:lsdException w:name="Grid Table 3 Accent 4" w:uiPriority="48"/>
-    <w:lsdException w:name="Grid Table 4 Accent 4" w:uiPriority="49"/>
-    <w:lsdException w:name="Grid Table 5 Dark Accent 4" w:uiPriority="50"/>
-    <w:lsdException w:name="Grid Table 6 Colorful Accent 4" w:uiPriority="51"/>
-    <w:lsdException w:name="Grid Table 7 Colorful Accent 4" w:uiPriority="52"/>
-    <w:lsdException w:name="Grid Table 1 Light Accent 5" w:uiPriority="46"/>
-    <w:lsdException w:name="Grid Table 2 Accent 5" w:uiPriority="47"/>
-    <w:lsdException w:name="Grid Table 3 Accent 5" w:uiPriority="48"/>
-    <w:lsdException w:name="Grid Table 4 Accent 5" w:uiPriority="49"/>
-    <w:lsdException w:name="Grid Table 5 Dark Accent 5" w:uiPriority="50"/>
-    <w:lsdException w:name="Grid Table 6 Colorful Accent 5" w:uiPriority="51"/>
-    <w:lsdException w:name="Grid Table 7 Colorful Accent 5" w:uiPriority="52"/>
-    <w:lsdException w:name="Grid Table 1 Light Accent 6" w:uiPriority="46"/>
-    <w:lsdException w:name="Grid Table 2 Accent 6" w:uiPriority="47"/>
-    <w:lsdException w:name="Grid Table 3 Accent 6" w:uiPriority="48"/>
-    <w:lsdException w:name="Grid Table 4 Accent 6" w:uiPriority="49"/>
-    <w:lsdException w:name="Grid Table 5 Dark Accent 6" w:uiPriority="50"/>
-    <w:lsdException w:name="Grid Table 6 Colorful Accent 6" w:uiPriority="51"/>
-    <w:lsdException w:name="Grid Table 7 Colorful Accent 6" w:uiPriority="52"/>
-    <w:lsdException w:name="List Table 1 Light" w:uiPriority="46"/>
-    <w:lsdException w:name="List Table 2" w:uiPriority="47"/>
-    <w:lsdException w:name="List Table 3" w:uiPriority="48"/>
-    <w:lsdException w:name="List Table 4" w:uiPriority="49"/>
-    <w:lsdException w:name="List Table 5 Dark" w:uiPriority="50"/>
-    <w:lsdException w:name="List Table 6 Colorful" w:uiPriority="51"/>
-    <w:lsdException w:name="List Table 7 Colorful" w:uiPriority="52"/>
-    <w:lsdException w:name="List Table 1 Light Accent 1" w:uiPriority="46"/>
-    <w:lsdException w:name="List Table 2 Accent 1" w:uiPriority="47"/>
-    <w:lsdException w:name="List Table 3 Accent 1" w:uiPriority="48"/>
-    <w:lsdException w:name="List Table 4 Accent 1" w:uiPriority="49"/>
-    <w:lsdException w:name="List Table 5 Dark Accent 1" w:uiPriority="50"/>
-    <w:lsdException w:name="List Table 6 Colorful Accent 1" w:uiPriority="51"/>
-    <w:lsdException w:name="List Table 7 Colorful Accent 1" w:uiPriority="52"/>
-    <w:lsdException w:name="List Table 1 Light Accent 2" w:uiPriority="46"/>
-    <w:lsdException w:name="List Table 2 Accent 2" w:uiPriority="47"/>
-    <w:lsdException w:name="List Table 3 Accent 2" w:uiPriority="48"/>
-    <w:lsdException w:name="List Table 4 Accent 2" w:uiPriority="49"/>
-    <w:lsdException w:name="List Table 5 Dark Accent 2" w:uiPriority="50"/>
-    <w:lsdException w:name="List Table 6 Colorful Accent 2" w:uiPriority="51"/>
-    <w:lsdException w:name="List Table 7 Colorful Accent 2" w:uiPriority="52"/>
-    <w:lsdException w:name="List Table 1 Light Accent 3" w:uiPriority="46"/>
-    <w:lsdException w:name="List Table 2 Accent 3" w:uiPriority="47"/>
-    <w:lsdException w:name="List Table 3 Accent 3" w:uiPriority="48"/>
-    <w:lsdException w:name="List Table 4 Accent 3" w:uiPriority="49"/>
-    <w:lsdException w:name="List Table 5 Dark Accent 3" w:uiPriority="50"/>
-    <w:lsdException w:name="List Table 6 Colorful Accent 3" w:uiPriority="51"/>
-    <w:lsdException w:name="List Table 7 Colorful Accent 3" w:uiPriority="52"/>
-    <w:lsdException w:name="List Table 1 Light Accent 4" w:uiPriority="46"/>
-    <w:lsdException w:name="List Table 2 Accent 4" w:uiPriority="47"/>
-    <w:lsdException w:name="List Table 3 Accent 4" w:uiPriority="48"/>
-    <w:lsdException w:name="List Table 4 Accent 4" w:uiPriority="49"/>
-    <w:lsdException w:name="List Table 5 Dark Accent 4" w:uiPriority="50"/>
-    <w:lsdException w:name="List Table 6 Colorful Accent 4" w:uiPriority="51"/>
-    <w:lsdException w:name="List Table 7 Colorful Accent 4" w:uiPriority="52"/>
-    <w:lsdException w:name="List Table 1 Light Accent 5" w:uiPriority="46"/>
-    <w:lsdException w:name="List Table 2 Accent 5" w:uiPriority="47"/>
-    <w:lsdException w:name="List Table 3 Accent 5" w:uiPriority="48"/>
-    <w:lsdException w:name="List Table 4 Accent 5" w:uiPriority="49"/>
-    <w:lsdException w:name="List Table 5 Dark Accent 5" w:uiPriority="50"/>
-    <w:lsdException w:name="List Table 6 Colorful Accent 5" w:uiPriority="51"/>
-    <w:lsdException w:name="List Table 7 Colorful Accent 5" w:uiPriority="52"/>
-    <w:lsdException w:name="List Table 1 Light Accent 6" w:uiPriority="46"/>
-    <w:lsdException w:name="List Table 2 Accent 6" w:uiPriority="47"/>
-    <w:lsdException w:name="List Table 3 Accent 6" w:uiPriority="48"/>
-    <w:lsdException w:name="List Table 4 Accent 6" w:uiPriority="49"/>
-    <w:lsdException w:name="List Table 5 Dark Accent 6" w:uiPriority="50"/>
-    <w:lsdException w:name="List Table 6 Colorful Accent 6" w:uiPriority="51"/>
-    <w:lsdException w:name="List Table 7 Colorful Accent 6" w:uiPriority="52"/>
-    <w:lsdException w:name="Mention" w:semiHidden="1" w:unhideWhenUsed="1"/>
-    <w:lsdException w:name="Smart Hyperlink" w:semiHidden="1" w:unhideWhenUsed="1"/>
-    <w:lsdException w:name="Hashtag" w:semiHidden="1" w:unhideWhenUsed="1"/>
-    <w:lsdException w:name="Unresolved Mention" w:semiHidden="1" w:unhideWhenUsed="1"/>
+  <w:latentStyles w:defLockedState="0" w:defUIPriority="99" w:defSemiHidden="1" w:defUnhideWhenUsed="1" w:defQFormat="0" w:count="267">
+    <w:lsdException w:name="Normal" w:semiHidden="0" w:uiPriority="0" w:unhideWhenUsed="0" w:qFormat="1"/>
+    <w:lsdException w:name="heading 1" w:semiHidden="0" w:uiPriority="9" w:unhideWhenUsed="0" w:qFormat="1"/>
+    <w:lsdException w:name="heading 2" w:uiPriority="9" w:qFormat="1"/>
+    <w:lsdException w:name="heading 3" w:uiPriority="9" w:qFormat="1"/>
+    <w:lsdException w:name="heading 4" w:uiPriority="9" w:qFormat="1"/>
+    <w:lsdException w:name="heading 5" w:uiPriority="9" w:qFormat="1"/>
+    <w:lsdException w:name="heading 6" w:uiPriority="9" w:qFormat="1"/>
+    <w:lsdException w:name="heading 7" w:uiPriority="9" w:qFormat="1"/>
+    <w:lsdException w:name="heading 8" w:uiPriority="9" w:qFormat="1"/>
+    <w:lsdException w:name="heading 9" w:uiPriority="9" w:qFormat="1"/>
+    <w:lsdException w:name="toc 1" w:uiPriority="39"/>
+    <w:lsdException w:name="toc 2" w:uiPriority="39"/>
+    <w:lsdException w:name="toc 3" w:uiPriority="39"/>
+    <w:lsdException w:name="toc 4" w:uiPriority="39"/>
+    <w:lsdException w:name="toc 5" w:uiPriority="39"/>
+    <w:lsdException w:name="toc 6" w:uiPriority="39"/>
+    <w:lsdException w:name="toc 7" w:uiPriority="39"/>
+    <w:lsdException w:name="toc 8" w:uiPriority="39"/>
+    <w:lsdException w:name="toc 9" w:uiPriority="39"/>
+    <w:lsdException w:name="caption" w:uiPriority="35" w:qFormat="1"/>
+    <w:lsdException w:name="Title" w:semiHidden="0" w:uiPriority="10" w:unhideWhenUsed="0" w:qFormat="1"/>
+    <w:lsdException w:name="Default Paragraph Font" w:uiPriority="1"/>
+    <w:lsdException w:name="Subtitle" w:semiHidden="0" w:uiPriority="11" w:unhideWhenUsed="0" w:qFormat="1"/>
+    <w:lsdException w:name="Strong" w:semiHidden="0" w:uiPriority="22" w:unhideWhenUsed="0" w:qFormat="1"/>
+    <w:lsdException w:name="Emphasis" w:semiHidden="0" w:uiPriority="20" w:unhideWhenUsed="0" w:qFormat="1"/>
+    <w:lsdException w:name="Table Grid" w:semiHidden="0" w:uiPriority="39" w:unhideWhenUsed="0"/>
+    <w:lsdException w:name="Placeholder Text" w:unhideWhenUsed="0"/>
+    <w:lsdException w:name="No Spacing" w:semiHidden="0" w:uiPriority="1" w:unhideWhenUsed="0" w:qFormat="1"/>
+    <w:lsdException w:name="Light Shading" w:semiHidden="0" w:uiPriority="60" w:unhideWhenUsed="0"/>
+    <w:lsdException w:name="Light List" w:semiHidden="0" w:uiPriority="61" w:unhideWhenUsed="0"/>
+    <w:lsdException w:name="Light Grid" w:semiHidden="0" w:uiPriority="62" w:unhideWhenUsed="0"/>
+    <w:lsdException w:name="Medium Shading 1" w:semiHidden="0" w:uiPriority="63" w:unhideWhenUsed="0"/>
+    <w:lsdException w:name="Medium Shading 2" w:semiHidden="0" w:uiPriority="64" w:unhideWhenUsed="0"/>
+    <w:lsdException w:name="Medium List 1" w:semiHidden="0" w:uiPriority="65" w:unhideWhenUsed="0"/>
+    <w:lsdException w:name="Medium List 2" w:semiHidden="0" w:uiPriority="66" w:unhideWhenUsed="0"/>
+    <w:lsdException w:name="Medium Grid 1" w:semiHidden="0" w:uiPriority="67" w:unhideWhenUsed="0"/>
+    <w:lsdException w:name="Medium Grid 2" w:semiHidden="0" w:uiPriority="68" w:unhideWhenUsed="0"/>
+    <w:lsdException w:name="Medium Grid 3" w:semiHidden="0" w:uiPriority="69" w:unhideWhenUsed="0"/>
+    <w:lsdException w:name="Dark List" w:semiHidden="0" w:uiPriority="70" w:unhideWhenUsed="0"/>
+    <w:lsdException w:name="Colorful Shading" w:semiHidden="0" w:uiPriority="71" w:unhideWhenUsed="0"/>
+    <w:lsdException w:name="Colorful List" w:semiHidden="0" w:uiPriority="72" w:unhideWhenUsed="0"/>
+    <w:lsdException w:name="Colorful Grid" w:semiHidden="0" w:uiPriority="73" w:unhideWhenUsed="0"/>
+    <w:lsdException w:name="Light Shading Accent 1" w:semiHidden="0" w:uiPriority="60" w:unhideWhenUsed="0"/>
+    <w:lsdException w:name="Light List Accent 1" w:semiHidden="0" w:uiPriority="61" w:unhideWhenUsed="0"/>
+    <w:lsdException w:name="Light Grid Accent 1" w:semiHidden="0" w:uiPriority="62" w:unhideWhenUsed="0"/>
+    <w:lsdException w:name="Medium Shading 1 Accent 1" w:semiHidden="0" w:uiPriority="63" w:unhideWhenUsed="0"/>
+    <w:lsdException w:name="Medium Shading 2 Accent 1" w:semiHidden="0" w:uiPriority="64" w:unhideWhenUsed="0"/>
+    <w:lsdException w:name="Medium List 1 Accent 1" w:semiHidden="0" w:uiPriority="65" w:unhideWhenUsed="0"/>
+    <w:lsdException w:name="Revision" w:unhideWhenUsed="0"/>
+    <w:lsdException w:name="List Paragraph" w:semiHidden="0" w:uiPriority="34" w:unhideWhenUsed="0" w:qFormat="1"/>
+    <w:lsdException w:name="Quote" w:semiHidden="0" w:uiPriority="29" w:unhideWhenUsed="0" w:qFormat="1"/>
+    <w:lsdException w:name="Intense Quote" w:semiHidden="0" w:uiPriority="30" w:unhideWhenUsed="0" w:qFormat="1"/>
+    <w:lsdException w:name="Medium List 2 Accent 1" w:semiHidden="0" w:uiPriority="66" w:unhideWhenUsed="0"/>
+    <w:lsdException w:name="Medium Grid 1 Accent 1" w:semiHidden="0" w:uiPriority="67" w:unhideWhenUsed="0"/>
+    <w:lsdException w:name="Medium Grid 2 Accent 1" w:semiHidden="0" w:uiPriority="68" w:unhideWhenUsed="0"/>
+    <w:lsdException w:name="Medium Grid 3 Accent 1" w:semiHidden="0" w:uiPriority="69" w:unhideWhenUsed="0"/>
+    <w:lsdException w:name="Dark List Accent 1" w:semiHidden="0" w:uiPriority="70" w:unhideWhenUsed="0"/>
+    <w:lsdException w:name="Colorful Shading Accent 1" w:semiHidden="0" w:uiPriority="71" w:unhideWhenUsed="0"/>
+    <w:lsdException w:name="Colorful List Accent 1" w:semiHidden="0" w:uiPriority="72" w:unhideWhenUsed="0"/>
+    <w:lsdException w:name="Colorful Grid Accent 1" w:semiHidden="0" w:uiPriority="73" w:unhideWhenUsed="0"/>
+    <w:lsdException w:name="Light Shading Accent 2" w:semiHidden="0" w:uiPriority="60" w:unhideWhenUsed="0"/>
+    <w:lsdException w:name="Light List Accent 2" w:semiHidden="0" w:uiPriority="61" w:unhideWhenUsed="0"/>
+    <w:lsdException w:name="Light Grid Accent 2" w:semiHidden="0" w:uiPriority="62" w:unhideWhenUsed="0"/>
+    <w:lsdException w:name="Medium Shading 1 Accent 2" w:semiHidden="0" w:uiPriority="63" w:unhideWhenUsed="0"/>
+    <w:lsdException w:name="Medium Shading 2 Accent 2" w:semiHidden="0" w:uiPriority="64" w:unhideWhenUsed="0"/>
+    <w:lsdException w:name="Medium List 1 Accent 2" w:semiHidden="0" w:uiPriority="65" w:unhideWhenUsed="0"/>
+    <w:lsdException w:name="Medium List 2 Accent 2" w:semiHidden="0" w:uiPriority="66" w:unhideWhenUsed="0"/>
+    <w:lsdException w:name="Medium Grid 1 Accent 2" w:semiHidden="0" w:uiPriority="67" w:unhideWhenUsed="0"/>
+    <w:lsdException w:name="Medium Grid 2 Accent 2" w:semiHidden="0" w:uiPriority="68" w:unhideWhenUsed="0"/>
+    <w:lsdException w:name="Medium Grid 3 Accent 2" w:semiHidden="0" w:uiPriority="69" w:unhideWhenUsed="0"/>
+    <w:lsdException w:name="Dark List Accent 2" w:semiHidden="0" w:uiPriority="70" w:unhideWhenUsed="0"/>
+    <w:lsdException w:name="Colorful Shading Accent 2" w:semiHidden="0" w:uiPriority="71" w:unhideWhenUsed="0"/>
+    <w:lsdException w:name="Colorful List Accent 2" w:semiHidden="0" w:uiPriority="72" w:unhideWhenUsed="0"/>
+    <w:lsdException w:name="Colorful Grid Accent 2" w:semiHidden="0" w:uiPriority="73" w:unhideWhenUsed="0"/>
+    <w:lsdException w:name="Light Shading Accent 3" w:semiHidden="0" w:uiPriority="60" w:unhideWhenUsed="0"/>
+    <w:lsdException w:name="Light List Accent 3" w:semiHidden="0" w:uiPriority="61" w:unhideWhenUsed="0"/>
+    <w:lsdException w:name="Light Grid Accent 3" w:semiHidden="0" w:uiPriority="62" w:unhideWhenUsed="0"/>
+    <w:lsdException w:name="Medium Shading 1 Accent 3" w:semiHidden="0" w:uiPriority="63" w:unhideWhenUsed="0"/>
+    <w:lsdException w:name="Medium Shading 2 Accent 3" w:semiHidden="0" w:uiPriority="64" w:unhideWhenUsed="0"/>
+    <w:lsdException w:name="Medium List 1 Accent 3" w:semiHidden="0" w:uiPriority="65" w:unhideWhenUsed="0"/>
+    <w:lsdException w:name="Medium List 2 Accent 3" w:semiHidden="0" w:uiPriority="66" w:unhideWhenUsed="0"/>
+    <w:lsdException w:name="Medium Grid 1 Accent 3" w:semiHidden="0" w:uiPriority="67" w:unhideWhenUsed="0"/>
+    <w:lsdException w:name="Medium Grid 2 Accent 3" w:semiHidden="0" w:uiPriority="68" w:unhideWhenUsed="0"/>
+    <w:lsdException w:name="Medium Grid 3 Accent 3" w:semiHidden="0" w:uiPriority="69" w:unhideWhenUsed="0"/>
+    <w:lsdException w:name="Dark List Accent 3" w:semiHidden="0" w:uiPriority="70" w:unhideWhenUsed="0"/>
+    <w:lsdException w:name="Colorful Shading Accent 3" w:semiHidden="0" w:uiPriority="71" w:unhideWhenUsed="0"/>
+    <w:lsdException w:name="Colorful List Accent 3" w:semiHidden="0" w:uiPriority="72" w:unhideWhenUsed="0"/>
+    <w:lsdException w:name="Colorful Grid Accent 3" w:semiHidden="0" w:uiPriority="73" w:unhideWhenUsed="0"/>
+    <w:lsdException w:name="Light Shading Accent 4" w:semiHidden="0" w:uiPriority="60" w:unhideWhenUsed="0"/>
+    <w:lsdException w:name="Light List Accent 4" w:semiHidden="0" w:uiPriority="61" w:unhideWhenUsed="0"/>
+    <w:lsdException w:name="Light Grid Accent 4" w:semiHidden="0" w:uiPriority="62" w:unhideWhenUsed="0"/>
+    <w:lsdException w:name="Medium Shading 1 Accent 4" w:semiHidden="0" w:uiPriority="63" w:unhideWhenUsed="0"/>
+    <w:lsdException w:name="Medium Shading 2 Accent 4" w:semiHidden="0" w:uiPriority="64" w:unhideWhenUsed="0"/>
+    <w:lsdException w:name="Medium List 1 Accent 4" w:semiHidden="0" w:uiPriority="65" w:unhideWhenUsed="0"/>
+    <w:lsdException w:name="Medium List 2 Accent 4" w:semiHidden="0" w:uiPriority="66" w:unhideWhenUsed="0"/>
+    <w:lsdException w:name="Medium Grid 1 Accent 4" w:semiHidden="0" w:uiPriority="67" w:unhideWhenUsed="0"/>
+    <w:lsdException w:name="Medium Grid 2 Accent 4" w:semiHidden="0" w:uiPriority="68" w:unhideWhenUsed="0"/>
+    <w:lsdException w:name="Medium Grid 3 Accent 4" w:semiHidden="0" w:uiPriority="69" w:unhideWhenUsed="0"/>
+    <w:lsdException w:name="Dark List Accent 4" w:semiHidden="0" w:uiPriority="70" w:unhideWhenUsed="0"/>
+    <w:lsdException w:name="Colorful Shading Accent 4" w:semiHidden="0" w:uiPriority="71" w:unhideWhenUsed="0"/>
+    <w:lsdException w:name="Colorful List Accent 4" w:semiHidden="0" w:uiPriority="72" w:unhideWhenUsed="0"/>
+    <w:lsdException w:name="Colorful Grid Accent 4" w:semiHidden="0" w:uiPriority="73" w:unhideWhenUsed="0"/>
+    <w:lsdException w:name="Light Shading Accent 5" w:semiHidden="0" w:uiPriority="60" w:unhideWhenUsed="0"/>
+    <w:lsdException w:name="Light List Accent 5" w:semiHidden="0" w:uiPriority="61" w:unhideWhenUsed="0"/>
+    <w:lsdException w:name="Light Grid Accent 5" w:semiHidden="0" w:uiPriority="62" w:unhideWhenUsed="0"/>
+    <w:lsdException w:name="Medium Shading 1 Accent 5" w:semiHidden="0" w:uiPriority="63" w:unhideWhenUsed="0"/>
+    <w:lsdException w:name="Medium Shading 2 Accent 5" w:semiHidden="0" w:uiPriority="64" w:unhideWhenUsed="0"/>
+    <w:lsdException w:name="Medium List 1 Accent 5" w:semiHidden="0" w:uiPriority="65" w:unhideWhenUsed="0"/>
+    <w:lsdException w:name="Medium List 2 Accent 5" w:semiHidden="0" w:uiPriority="66" w:unhideWhenUsed="0"/>
+    <w:lsdException w:name="Medium Grid 1 Accent 5" w:semiHidden="0" w:uiPriority="67" w:unhideWhenUsed="0"/>
+    <w:lsdException w:name="Medium Grid 2 Accent 5" w:semiHidden="0" w:uiPriority="68" w:unhideWhenUsed="0"/>
+    <w:lsdException w:name="Medium Grid 3 Accent 5" w:semiHidden="0" w:uiPriority="69" w:unhideWhenUsed="0"/>
+    <w:lsdException w:name="Dark List Accent 5" w:semiHidden="0" w:uiPriority="70" w:unhideWhenUsed="0"/>
+    <w:lsdException w:name="Colorful Shading Accent 5" w:semiHidden="0" w:uiPriority="71" w:unhideWhenUsed="0"/>
+    <w:lsdException w:name="Colorful List Accent 5" w:semiHidden="0" w:uiPriority="72" w:unhideWhenUsed="0"/>
+    <w:lsdException w:name="Colorful Grid Accent 5" w:semiHidden="0" w:uiPriority="73" w:unhideWhenUsed="0"/>
+    <w:lsdException w:name="Light Shading Accent 6" w:semiHidden="0" w:uiPriority="60" w:unhideWhenUsed="0"/>
+    <w:lsdException w:name="Light List Accent 6" w:semiHidden="0" w:uiPriority="61" w:unhideWhenUsed="0"/>
+    <w:lsdException w:name="Light Grid Accent 6" w:semiHidden="0" w:uiPriority="62" w:unhideWhenUsed="0"/>
+    <w:lsdException w:name="Medium Shading 1 Accent 6" w:semiHidden="0" w:uiPriority="63" w:unhideWhenUsed="0"/>
+    <w:lsdException w:name="Medium Shading 2 Accent 6" w:semiHidden="0" w:uiPriority="64" w:unhideWhenUsed="0"/>
+    <w:lsdException w:name="Medium List 1 Accent 6" w:semiHidden="0" w:uiPriority="65" w:unhideWhenUsed="0"/>
+    <w:lsdException w:name="Medium List 2 Accent 6" w:semiHidden="0" w:uiPriority="66" w:unhideWhenUsed="0"/>
+    <w:lsdException w:name="Medium Grid 1 Accent 6" w:semiHidden="0" w:uiPriority="67" w:unhideWhenUsed="0"/>
+    <w:lsdException w:name="Medium Grid 2 Accent 6" w:semiHidden="0" w:uiPriority="68" w:unhideWhenUsed="0"/>
+    <w:lsdException w:name="Medium Grid 3 Accent 6" w:semiHidden="0" w:uiPriority="69" w:unhideWhenUsed="0"/>
+    <w:lsdException w:name="Dark List Accent 6" w:semiHidden="0" w:uiPriority="70" w:unhideWhenUsed="0"/>
+    <w:lsdException w:name="Colorful Shading Accent 6" w:semiHidden="0" w:uiPriority="71" w:unhideWhenUsed="0"/>
+    <w:lsdException w:name="Colorful List Accent 6" w:semiHidden="0" w:uiPriority="72" w:unhideWhenUsed="0"/>
+    <w:lsdException w:name="Colorful Grid Accent 6" w:semiHidden="0" w:uiPriority="73" w:unhideWhenUsed="0"/>
+    <w:lsdException w:name="Subtle Emphasis" w:semiHidden="0" w:uiPriority="19" w:unhideWhenUsed="0" w:qFormat="1"/>
+    <w:lsdException w:name="Intense Emphasis" w:semiHidden="0" w:uiPriority="21" w:unhideWhenUsed="0" w:qFormat="1"/>
+    <w:lsdException w:name="Subtle Reference" w:semiHidden="0" w:uiPriority="31" w:unhideWhenUsed="0" w:qFormat="1"/>
+    <w:lsdException w:name="Intense Reference" w:semiHidden="0" w:uiPriority="32" w:unhideWhenUsed="0" w:qFormat="1"/>
+    <w:lsdException w:name="Book Title" w:semiHidden="0" w:uiPriority="33" w:unhideWhenUsed="0" w:qFormat="1"/>
+    <w:lsdException w:name="Bibliography" w:uiPriority="37"/>
+    <w:lsdException w:name="TOC Heading" w:uiPriority="39" w:qFormat="1"/>
   </w:latentStyles>
   <w:style w:type="paragraph" w:default="1" w:styleId="Normal">
     <w:name w:val="Normal"/>
@@ -3950,7 +3691,7 @@
       <w:color w:val="595959" w:themeColor="text1" w:themeTint="A6"/>
     </w:rPr>
   </w:style>
-  <w:style w:type="paragraph" w:styleId="Descripcin">
+  <w:style w:type="paragraph" w:styleId="Epgrafe">
     <w:name w:val="caption"/>
     <w:basedOn w:val="Normal"/>
     <w:next w:val="Normal"/>
@@ -4193,7 +3934,870 @@
       <w:smallCaps/>
     </w:rPr>
   </w:style>
-  <w:style w:type="paragraph" w:styleId="TtuloTDC">
+  <w:style w:type="paragraph" w:styleId="TtulodeTDC">
+    <w:name w:val="TOC Heading"/>
+    <w:basedOn w:val="Ttulo1"/>
+    <w:next w:val="Normal"/>
+    <w:uiPriority w:val="39"/>
+    <w:semiHidden/>
+    <w:unhideWhenUsed/>
+    <w:qFormat/>
+    <w:rsid w:val="00867061"/>
+    <w:pPr>
+      <w:outlineLvl w:val="9"/>
+    </w:pPr>
+  </w:style>
+  <w:style w:type="paragraph" w:styleId="Prrafodelista">
+    <w:name w:val="List Paragraph"/>
+    <w:basedOn w:val="Normal"/>
+    <w:uiPriority w:val="34"/>
+    <w:qFormat/>
+    <w:rsid w:val="00F728CA"/>
+    <w:pPr>
+      <w:ind w:left="720"/>
+      <w:contextualSpacing/>
+    </w:pPr>
+  </w:style>
+  <w:style w:type="character" w:customStyle="1" w:styleId="SinespaciadoCar">
+    <w:name w:val="Sin espaciado Car"/>
+    <w:basedOn w:val="Fuentedeprrafopredeter"/>
+    <w:link w:val="Sinespaciado"/>
+    <w:uiPriority w:val="1"/>
+    <w:rsid w:val="00F728CA"/>
+  </w:style>
+  <w:style w:type="table" w:styleId="Tablaconcuadrcula">
+    <w:name w:val="Table Grid"/>
+    <w:basedOn w:val="Tablanormal"/>
+    <w:uiPriority w:val="39"/>
+    <w:rsid w:val="00EB7DAB"/>
+    <w:pPr>
+      <w:spacing w:after="0" w:line="240" w:lineRule="auto"/>
+    </w:pPr>
+    <w:tblPr>
+      <w:tblBorders>
+        <w:top w:val="single" w:sz="4" w:space="0" w:color="auto"/>
+        <w:left w:val="single" w:sz="4" w:space="0" w:color="auto"/>
+        <w:bottom w:val="single" w:sz="4" w:space="0" w:color="auto"/>
+        <w:right w:val="single" w:sz="4" w:space="0" w:color="auto"/>
+        <w:insideH w:val="single" w:sz="4" w:space="0" w:color="auto"/>
+        <w:insideV w:val="single" w:sz="4" w:space="0" w:color="auto"/>
+      </w:tblBorders>
+    </w:tblPr>
+  </w:style>
+  <w:style w:type="paragraph" w:styleId="Encabezado">
+    <w:name w:val="header"/>
+    <w:basedOn w:val="Normal"/>
+    <w:link w:val="EncabezadoCar"/>
+    <w:uiPriority w:val="99"/>
+    <w:unhideWhenUsed/>
+    <w:rsid w:val="00F3307F"/>
+    <w:pPr>
+      <w:tabs>
+        <w:tab w:val="center" w:pos="4513"/>
+        <w:tab w:val="right" w:pos="9026"/>
+      </w:tabs>
+      <w:spacing w:after="0" w:line="240" w:lineRule="auto"/>
+    </w:pPr>
+  </w:style>
+  <w:style w:type="character" w:customStyle="1" w:styleId="EncabezadoCar">
+    <w:name w:val="Encabezado Car"/>
+    <w:basedOn w:val="Fuentedeprrafopredeter"/>
+    <w:link w:val="Encabezado"/>
+    <w:uiPriority w:val="99"/>
+    <w:rsid w:val="00F3307F"/>
+  </w:style>
+  <w:style w:type="paragraph" w:styleId="Piedepgina">
+    <w:name w:val="footer"/>
+    <w:basedOn w:val="Normal"/>
+    <w:link w:val="PiedepginaCar"/>
+    <w:uiPriority w:val="99"/>
+    <w:unhideWhenUsed/>
+    <w:rsid w:val="00F3307F"/>
+    <w:pPr>
+      <w:tabs>
+        <w:tab w:val="center" w:pos="4513"/>
+        <w:tab w:val="right" w:pos="9026"/>
+      </w:tabs>
+      <w:spacing w:after="0" w:line="240" w:lineRule="auto"/>
+    </w:pPr>
+  </w:style>
+  <w:style w:type="character" w:customStyle="1" w:styleId="PiedepginaCar">
+    <w:name w:val="Pie de página Car"/>
+    <w:basedOn w:val="Fuentedeprrafopredeter"/>
+    <w:link w:val="Piedepgina"/>
+    <w:uiPriority w:val="99"/>
+    <w:rsid w:val="00F3307F"/>
+  </w:style>
+  <w:style w:type="character" w:styleId="Hipervnculo">
+    <w:name w:val="Hyperlink"/>
+    <w:basedOn w:val="Fuentedeprrafopredeter"/>
+    <w:uiPriority w:val="99"/>
+    <w:semiHidden/>
+    <w:unhideWhenUsed/>
+    <w:rsid w:val="00B56FD6"/>
+    <w:rPr>
+      <w:color w:val="0000FF"/>
+      <w:u w:val="single"/>
+    </w:rPr>
+  </w:style>
+</w:styles>
+</file>
+
+<file path=word/stylesWithEffects.xml><?xml version="1.0" encoding="utf-8"?>
+<w:styles xmlns:wpc="http://schemas.microsoft.com/office/word/2010/wordprocessingCanvas" xmlns:mc="http://schemas.openxmlformats.org/markup-compatibility/2006" xmlns:o="urn:schemas-microsoft-com:office:office" xmlns:r="http://schemas.openxmlformats.org/officeDocument/2006/relationships" xmlns:m="http://schemas.openxmlformats.org/officeDocument/2006/math" xmlns:v="urn:schemas-microsoft-com:vml" xmlns:wp14="http://schemas.microsoft.com/office/word/2010/wordprocessingDrawing" xmlns:wp="http://schemas.openxmlformats.org/drawingml/2006/wordprocessingDrawing" xmlns:w10="urn:schemas-microsoft-com:office:word" xmlns:w="http://schemas.openxmlformats.org/wordprocessingml/2006/main" xmlns:w14="http://schemas.microsoft.com/office/word/2010/wordml" xmlns:wpg="http://schemas.microsoft.com/office/word/2010/wordprocessingGroup" xmlns:wpi="http://schemas.microsoft.com/office/word/2010/wordprocessingInk" xmlns:wne="http://schemas.microsoft.com/office/word/2006/wordml" xmlns:wps="http://schemas.microsoft.com/office/word/2010/wordprocessingShape" mc:Ignorable="w14 wp14">
+  <w:docDefaults>
+    <w:rPrDefault>
+      <w:rPr>
+        <w:rFonts w:asciiTheme="minorHAnsi" w:eastAsiaTheme="minorEastAsia" w:hAnsiTheme="minorHAnsi" w:cstheme="minorBidi"/>
+        <w:sz w:val="21"/>
+        <w:szCs w:val="21"/>
+        <w:lang w:val="es-419" w:eastAsia="en-US" w:bidi="ar-SA"/>
+      </w:rPr>
+    </w:rPrDefault>
+    <w:pPrDefault>
+      <w:pPr>
+        <w:spacing w:after="120" w:line="264" w:lineRule="auto"/>
+      </w:pPr>
+    </w:pPrDefault>
+  </w:docDefaults>
+  <w:latentStyles w:defLockedState="0" w:defUIPriority="99" w:defSemiHidden="1" w:defUnhideWhenUsed="1" w:defQFormat="0" w:count="267">
+    <w:lsdException w:name="Normal" w:semiHidden="0" w:uiPriority="0" w:unhideWhenUsed="0" w:qFormat="1"/>
+    <w:lsdException w:name="heading 1" w:semiHidden="0" w:uiPriority="9" w:unhideWhenUsed="0" w:qFormat="1"/>
+    <w:lsdException w:name="heading 2" w:uiPriority="9" w:qFormat="1"/>
+    <w:lsdException w:name="heading 3" w:uiPriority="9" w:qFormat="1"/>
+    <w:lsdException w:name="heading 4" w:uiPriority="9" w:qFormat="1"/>
+    <w:lsdException w:name="heading 5" w:uiPriority="9" w:qFormat="1"/>
+    <w:lsdException w:name="heading 6" w:uiPriority="9" w:qFormat="1"/>
+    <w:lsdException w:name="heading 7" w:uiPriority="9" w:qFormat="1"/>
+    <w:lsdException w:name="heading 8" w:uiPriority="9" w:qFormat="1"/>
+    <w:lsdException w:name="heading 9" w:uiPriority="9" w:qFormat="1"/>
+    <w:lsdException w:name="toc 1" w:uiPriority="39"/>
+    <w:lsdException w:name="toc 2" w:uiPriority="39"/>
+    <w:lsdException w:name="toc 3" w:uiPriority="39"/>
+    <w:lsdException w:name="toc 4" w:uiPriority="39"/>
+    <w:lsdException w:name="toc 5" w:uiPriority="39"/>
+    <w:lsdException w:name="toc 6" w:uiPriority="39"/>
+    <w:lsdException w:name="toc 7" w:uiPriority="39"/>
+    <w:lsdException w:name="toc 8" w:uiPriority="39"/>
+    <w:lsdException w:name="toc 9" w:uiPriority="39"/>
+    <w:lsdException w:name="caption" w:uiPriority="35" w:qFormat="1"/>
+    <w:lsdException w:name="Title" w:semiHidden="0" w:uiPriority="10" w:unhideWhenUsed="0" w:qFormat="1"/>
+    <w:lsdException w:name="Default Paragraph Font" w:uiPriority="1"/>
+    <w:lsdException w:name="Subtitle" w:semiHidden="0" w:uiPriority="11" w:unhideWhenUsed="0" w:qFormat="1"/>
+    <w:lsdException w:name="Strong" w:semiHidden="0" w:uiPriority="22" w:unhideWhenUsed="0" w:qFormat="1"/>
+    <w:lsdException w:name="Emphasis" w:semiHidden="0" w:uiPriority="20" w:unhideWhenUsed="0" w:qFormat="1"/>
+    <w:lsdException w:name="Table Grid" w:semiHidden="0" w:uiPriority="39" w:unhideWhenUsed="0"/>
+    <w:lsdException w:name="Placeholder Text" w:unhideWhenUsed="0"/>
+    <w:lsdException w:name="No Spacing" w:semiHidden="0" w:uiPriority="1" w:unhideWhenUsed="0" w:qFormat="1"/>
+    <w:lsdException w:name="Light Shading" w:semiHidden="0" w:uiPriority="60" w:unhideWhenUsed="0"/>
+    <w:lsdException w:name="Light List" w:semiHidden="0" w:uiPriority="61" w:unhideWhenUsed="0"/>
+    <w:lsdException w:name="Light Grid" w:semiHidden="0" w:uiPriority="62" w:unhideWhenUsed="0"/>
+    <w:lsdException w:name="Medium Shading 1" w:semiHidden="0" w:uiPriority="63" w:unhideWhenUsed="0"/>
+    <w:lsdException w:name="Medium Shading 2" w:semiHidden="0" w:uiPriority="64" w:unhideWhenUsed="0"/>
+    <w:lsdException w:name="Medium List 1" w:semiHidden="0" w:uiPriority="65" w:unhideWhenUsed="0"/>
+    <w:lsdException w:name="Medium List 2" w:semiHidden="0" w:uiPriority="66" w:unhideWhenUsed="0"/>
+    <w:lsdException w:name="Medium Grid 1" w:semiHidden="0" w:uiPriority="67" w:unhideWhenUsed="0"/>
+    <w:lsdException w:name="Medium Grid 2" w:semiHidden="0" w:uiPriority="68" w:unhideWhenUsed="0"/>
+    <w:lsdException w:name="Medium Grid 3" w:semiHidden="0" w:uiPriority="69" w:unhideWhenUsed="0"/>
+    <w:lsdException w:name="Dark List" w:semiHidden="0" w:uiPriority="70" w:unhideWhenUsed="0"/>
+    <w:lsdException w:name="Colorful Shading" w:semiHidden="0" w:uiPriority="71" w:unhideWhenUsed="0"/>
+    <w:lsdException w:name="Colorful List" w:semiHidden="0" w:uiPriority="72" w:unhideWhenUsed="0"/>
+    <w:lsdException w:name="Colorful Grid" w:semiHidden="0" w:uiPriority="73" w:unhideWhenUsed="0"/>
+    <w:lsdException w:name="Light Shading Accent 1" w:semiHidden="0" w:uiPriority="60" w:unhideWhenUsed="0"/>
+    <w:lsdException w:name="Light List Accent 1" w:semiHidden="0" w:uiPriority="61" w:unhideWhenUsed="0"/>
+    <w:lsdException w:name="Light Grid Accent 1" w:semiHidden="0" w:uiPriority="62" w:unhideWhenUsed="0"/>
+    <w:lsdException w:name="Medium Shading 1 Accent 1" w:semiHidden="0" w:uiPriority="63" w:unhideWhenUsed="0"/>
+    <w:lsdException w:name="Medium Shading 2 Accent 1" w:semiHidden="0" w:uiPriority="64" w:unhideWhenUsed="0"/>
+    <w:lsdException w:name="Medium List 1 Accent 1" w:semiHidden="0" w:uiPriority="65" w:unhideWhenUsed="0"/>
+    <w:lsdException w:name="Revision" w:unhideWhenUsed="0"/>
+    <w:lsdException w:name="List Paragraph" w:semiHidden="0" w:uiPriority="34" w:unhideWhenUsed="0" w:qFormat="1"/>
+    <w:lsdException w:name="Quote" w:semiHidden="0" w:uiPriority="29" w:unhideWhenUsed="0" w:qFormat="1"/>
+    <w:lsdException w:name="Intense Quote" w:semiHidden="0" w:uiPriority="30" w:unhideWhenUsed="0" w:qFormat="1"/>
+    <w:lsdException w:name="Medium List 2 Accent 1" w:semiHidden="0" w:uiPriority="66" w:unhideWhenUsed="0"/>
+    <w:lsdException w:name="Medium Grid 1 Accent 1" w:semiHidden="0" w:uiPriority="67" w:unhideWhenUsed="0"/>
+    <w:lsdException w:name="Medium Grid 2 Accent 1" w:semiHidden="0" w:uiPriority="68" w:unhideWhenUsed="0"/>
+    <w:lsdException w:name="Medium Grid 3 Accent 1" w:semiHidden="0" w:uiPriority="69" w:unhideWhenUsed="0"/>
+    <w:lsdException w:name="Dark List Accent 1" w:semiHidden="0" w:uiPriority="70" w:unhideWhenUsed="0"/>
+    <w:lsdException w:name="Colorful Shading Accent 1" w:semiHidden="0" w:uiPriority="71" w:unhideWhenUsed="0"/>
+    <w:lsdException w:name="Colorful List Accent 1" w:semiHidden="0" w:uiPriority="72" w:unhideWhenUsed="0"/>
+    <w:lsdException w:name="Colorful Grid Accent 1" w:semiHidden="0" w:uiPriority="73" w:unhideWhenUsed="0"/>
+    <w:lsdException w:name="Light Shading Accent 2" w:semiHidden="0" w:uiPriority="60" w:unhideWhenUsed="0"/>
+    <w:lsdException w:name="Light List Accent 2" w:semiHidden="0" w:uiPriority="61" w:unhideWhenUsed="0"/>
+    <w:lsdException w:name="Light Grid Accent 2" w:semiHidden="0" w:uiPriority="62" w:unhideWhenUsed="0"/>
+    <w:lsdException w:name="Medium Shading 1 Accent 2" w:semiHidden="0" w:uiPriority="63" w:unhideWhenUsed="0"/>
+    <w:lsdException w:name="Medium Shading 2 Accent 2" w:semiHidden="0" w:uiPriority="64" w:unhideWhenUsed="0"/>
+    <w:lsdException w:name="Medium List 1 Accent 2" w:semiHidden="0" w:uiPriority="65" w:unhideWhenUsed="0"/>
+    <w:lsdException w:name="Medium List 2 Accent 2" w:semiHidden="0" w:uiPriority="66" w:unhideWhenUsed="0"/>
+    <w:lsdException w:name="Medium Grid 1 Accent 2" w:semiHidden="0" w:uiPriority="67" w:unhideWhenUsed="0"/>
+    <w:lsdException w:name="Medium Grid 2 Accent 2" w:semiHidden="0" w:uiPriority="68" w:unhideWhenUsed="0"/>
+    <w:lsdException w:name="Medium Grid 3 Accent 2" w:semiHidden="0" w:uiPriority="69" w:unhideWhenUsed="0"/>
+    <w:lsdException w:name="Dark List Accent 2" w:semiHidden="0" w:uiPriority="70" w:unhideWhenUsed="0"/>
+    <w:lsdException w:name="Colorful Shading Accent 2" w:semiHidden="0" w:uiPriority="71" w:unhideWhenUsed="0"/>
+    <w:lsdException w:name="Colorful List Accent 2" w:semiHidden="0" w:uiPriority="72" w:unhideWhenUsed="0"/>
+    <w:lsdException w:name="Colorful Grid Accent 2" w:semiHidden="0" w:uiPriority="73" w:unhideWhenUsed="0"/>
+    <w:lsdException w:name="Light Shading Accent 3" w:semiHidden="0" w:uiPriority="60" w:unhideWhenUsed="0"/>
+    <w:lsdException w:name="Light List Accent 3" w:semiHidden="0" w:uiPriority="61" w:unhideWhenUsed="0"/>
+    <w:lsdException w:name="Light Grid Accent 3" w:semiHidden="0" w:uiPriority="62" w:unhideWhenUsed="0"/>
+    <w:lsdException w:name="Medium Shading 1 Accent 3" w:semiHidden="0" w:uiPriority="63" w:unhideWhenUsed="0"/>
+    <w:lsdException w:name="Medium Shading 2 Accent 3" w:semiHidden="0" w:uiPriority="64" w:unhideWhenUsed="0"/>
+    <w:lsdException w:name="Medium List 1 Accent 3" w:semiHidden="0" w:uiPriority="65" w:unhideWhenUsed="0"/>
+    <w:lsdException w:name="Medium List 2 Accent 3" w:semiHidden="0" w:uiPriority="66" w:unhideWhenUsed="0"/>
+    <w:lsdException w:name="Medium Grid 1 Accent 3" w:semiHidden="0" w:uiPriority="67" w:unhideWhenUsed="0"/>
+    <w:lsdException w:name="Medium Grid 2 Accent 3" w:semiHidden="0" w:uiPriority="68" w:unhideWhenUsed="0"/>
+    <w:lsdException w:name="Medium Grid 3 Accent 3" w:semiHidden="0" w:uiPriority="69" w:unhideWhenUsed="0"/>
+    <w:lsdException w:name="Dark List Accent 3" w:semiHidden="0" w:uiPriority="70" w:unhideWhenUsed="0"/>
+    <w:lsdException w:name="Colorful Shading Accent 3" w:semiHidden="0" w:uiPriority="71" w:unhideWhenUsed="0"/>
+    <w:lsdException w:name="Colorful List Accent 3" w:semiHidden="0" w:uiPriority="72" w:unhideWhenUsed="0"/>
+    <w:lsdException w:name="Colorful Grid Accent 3" w:semiHidden="0" w:uiPriority="73" w:unhideWhenUsed="0"/>
+    <w:lsdException w:name="Light Shading Accent 4" w:semiHidden="0" w:uiPriority="60" w:unhideWhenUsed="0"/>
+    <w:lsdException w:name="Light List Accent 4" w:semiHidden="0" w:uiPriority="61" w:unhideWhenUsed="0"/>
+    <w:lsdException w:name="Light Grid Accent 4" w:semiHidden="0" w:uiPriority="62" w:unhideWhenUsed="0"/>
+    <w:lsdException w:name="Medium Shading 1 Accent 4" w:semiHidden="0" w:uiPriority="63" w:unhideWhenUsed="0"/>
+    <w:lsdException w:name="Medium Shading 2 Accent 4" w:semiHidden="0" w:uiPriority="64" w:unhideWhenUsed="0"/>
+    <w:lsdException w:name="Medium List 1 Accent 4" w:semiHidden="0" w:uiPriority="65" w:unhideWhenUsed="0"/>
+    <w:lsdException w:name="Medium List 2 Accent 4" w:semiHidden="0" w:uiPriority="66" w:unhideWhenUsed="0"/>
+    <w:lsdException w:name="Medium Grid 1 Accent 4" w:semiHidden="0" w:uiPriority="67" w:unhideWhenUsed="0"/>
+    <w:lsdException w:name="Medium Grid 2 Accent 4" w:semiHidden="0" w:uiPriority="68" w:unhideWhenUsed="0"/>
+    <w:lsdException w:name="Medium Grid 3 Accent 4" w:semiHidden="0" w:uiPriority="69" w:unhideWhenUsed="0"/>
+    <w:lsdException w:name="Dark List Accent 4" w:semiHidden="0" w:uiPriority="70" w:unhideWhenUsed="0"/>
+    <w:lsdException w:name="Colorful Shading Accent 4" w:semiHidden="0" w:uiPriority="71" w:unhideWhenUsed="0"/>
+    <w:lsdException w:name="Colorful List Accent 4" w:semiHidden="0" w:uiPriority="72" w:unhideWhenUsed="0"/>
+    <w:lsdException w:name="Colorful Grid Accent 4" w:semiHidden="0" w:uiPriority="73" w:unhideWhenUsed="0"/>
+    <w:lsdException w:name="Light Shading Accent 5" w:semiHidden="0" w:uiPriority="60" w:unhideWhenUsed="0"/>
+    <w:lsdException w:name="Light List Accent 5" w:semiHidden="0" w:uiPriority="61" w:unhideWhenUsed="0"/>
+    <w:lsdException w:name="Light Grid Accent 5" w:semiHidden="0" w:uiPriority="62" w:unhideWhenUsed="0"/>
+    <w:lsdException w:name="Medium Shading 1 Accent 5" w:semiHidden="0" w:uiPriority="63" w:unhideWhenUsed="0"/>
+    <w:lsdException w:name="Medium Shading 2 Accent 5" w:semiHidden="0" w:uiPriority="64" w:unhideWhenUsed="0"/>
+    <w:lsdException w:name="Medium List 1 Accent 5" w:semiHidden="0" w:uiPriority="65" w:unhideWhenUsed="0"/>
+    <w:lsdException w:name="Medium List 2 Accent 5" w:semiHidden="0" w:uiPriority="66" w:unhideWhenUsed="0"/>
+    <w:lsdException w:name="Medium Grid 1 Accent 5" w:semiHidden="0" w:uiPriority="67" w:unhideWhenUsed="0"/>
+    <w:lsdException w:name="Medium Grid 2 Accent 5" w:semiHidden="0" w:uiPriority="68" w:unhideWhenUsed="0"/>
+    <w:lsdException w:name="Medium Grid 3 Accent 5" w:semiHidden="0" w:uiPriority="69" w:unhideWhenUsed="0"/>
+    <w:lsdException w:name="Dark List Accent 5" w:semiHidden="0" w:uiPriority="70" w:unhideWhenUsed="0"/>
+    <w:lsdException w:name="Colorful Shading Accent 5" w:semiHidden="0" w:uiPriority="71" w:unhideWhenUsed="0"/>
+    <w:lsdException w:name="Colorful List Accent 5" w:semiHidden="0" w:uiPriority="72" w:unhideWhenUsed="0"/>
+    <w:lsdException w:name="Colorful Grid Accent 5" w:semiHidden="0" w:uiPriority="73" w:unhideWhenUsed="0"/>
+    <w:lsdException w:name="Light Shading Accent 6" w:semiHidden="0" w:uiPriority="60" w:unhideWhenUsed="0"/>
+    <w:lsdException w:name="Light List Accent 6" w:semiHidden="0" w:uiPriority="61" w:unhideWhenUsed="0"/>
+    <w:lsdException w:name="Light Grid Accent 6" w:semiHidden="0" w:uiPriority="62" w:unhideWhenUsed="0"/>
+    <w:lsdException w:name="Medium Shading 1 Accent 6" w:semiHidden="0" w:uiPriority="63" w:unhideWhenUsed="0"/>
+    <w:lsdException w:name="Medium Shading 2 Accent 6" w:semiHidden="0" w:uiPriority="64" w:unhideWhenUsed="0"/>
+    <w:lsdException w:name="Medium List 1 Accent 6" w:semiHidden="0" w:uiPriority="65" w:unhideWhenUsed="0"/>
+    <w:lsdException w:name="Medium List 2 Accent 6" w:semiHidden="0" w:uiPriority="66" w:unhideWhenUsed="0"/>
+    <w:lsdException w:name="Medium Grid 1 Accent 6" w:semiHidden="0" w:uiPriority="67" w:unhideWhenUsed="0"/>
+    <w:lsdException w:name="Medium Grid 2 Accent 6" w:semiHidden="0" w:uiPriority="68" w:unhideWhenUsed="0"/>
+    <w:lsdException w:name="Medium Grid 3 Accent 6" w:semiHidden="0" w:uiPriority="69" w:unhideWhenUsed="0"/>
+    <w:lsdException w:name="Dark List Accent 6" w:semiHidden="0" w:uiPriority="70" w:unhideWhenUsed="0"/>
+    <w:lsdException w:name="Colorful Shading Accent 6" w:semiHidden="0" w:uiPriority="71" w:unhideWhenUsed="0"/>
+    <w:lsdException w:name="Colorful List Accent 6" w:semiHidden="0" w:uiPriority="72" w:unhideWhenUsed="0"/>
+    <w:lsdException w:name="Colorful Grid Accent 6" w:semiHidden="0" w:uiPriority="73" w:unhideWhenUsed="0"/>
+    <w:lsdException w:name="Subtle Emphasis" w:semiHidden="0" w:uiPriority="19" w:unhideWhenUsed="0" w:qFormat="1"/>
+    <w:lsdException w:name="Intense Emphasis" w:semiHidden="0" w:uiPriority="21" w:unhideWhenUsed="0" w:qFormat="1"/>
+    <w:lsdException w:name="Subtle Reference" w:semiHidden="0" w:uiPriority="31" w:unhideWhenUsed="0" w:qFormat="1"/>
+    <w:lsdException w:name="Intense Reference" w:semiHidden="0" w:uiPriority="32" w:unhideWhenUsed="0" w:qFormat="1"/>
+    <w:lsdException w:name="Book Title" w:semiHidden="0" w:uiPriority="33" w:unhideWhenUsed="0" w:qFormat="1"/>
+    <w:lsdException w:name="Bibliography" w:uiPriority="37"/>
+    <w:lsdException w:name="TOC Heading" w:uiPriority="39" w:qFormat="1"/>
+  </w:latentStyles>
+  <w:style w:type="paragraph" w:default="1" w:styleId="Normal">
+    <w:name w:val="Normal"/>
+    <w:qFormat/>
+    <w:rsid w:val="00867061"/>
+  </w:style>
+  <w:style w:type="paragraph" w:styleId="Ttulo1">
+    <w:name w:val="heading 1"/>
+    <w:basedOn w:val="Normal"/>
+    <w:next w:val="Normal"/>
+    <w:link w:val="Ttulo1Car"/>
+    <w:uiPriority w:val="9"/>
+    <w:qFormat/>
+    <w:rsid w:val="00867061"/>
+    <w:pPr>
+      <w:keepNext/>
+      <w:keepLines/>
+      <w:pBdr>
+        <w:bottom w:val="single" w:sz="4" w:space="1" w:color="4A66AC" w:themeColor="accent1"/>
+      </w:pBdr>
+      <w:spacing w:before="400" w:after="40" w:line="240" w:lineRule="auto"/>
+      <w:outlineLvl w:val="0"/>
+    </w:pPr>
+    <w:rPr>
+      <w:rFonts w:asciiTheme="majorHAnsi" w:eastAsiaTheme="majorEastAsia" w:hAnsiTheme="majorHAnsi" w:cstheme="majorBidi"/>
+      <w:color w:val="374C80" w:themeColor="accent1" w:themeShade="BF"/>
+      <w:sz w:val="36"/>
+      <w:szCs w:val="36"/>
+    </w:rPr>
+  </w:style>
+  <w:style w:type="paragraph" w:styleId="Ttulo2">
+    <w:name w:val="heading 2"/>
+    <w:basedOn w:val="Normal"/>
+    <w:next w:val="Normal"/>
+    <w:link w:val="Ttulo2Car"/>
+    <w:uiPriority w:val="9"/>
+    <w:unhideWhenUsed/>
+    <w:qFormat/>
+    <w:rsid w:val="00867061"/>
+    <w:pPr>
+      <w:keepNext/>
+      <w:keepLines/>
+      <w:spacing w:before="160" w:after="0" w:line="240" w:lineRule="auto"/>
+      <w:outlineLvl w:val="1"/>
+    </w:pPr>
+    <w:rPr>
+      <w:rFonts w:asciiTheme="majorHAnsi" w:eastAsiaTheme="majorEastAsia" w:hAnsiTheme="majorHAnsi" w:cstheme="majorBidi"/>
+      <w:color w:val="374C80" w:themeColor="accent1" w:themeShade="BF"/>
+      <w:sz w:val="28"/>
+      <w:szCs w:val="28"/>
+    </w:rPr>
+  </w:style>
+  <w:style w:type="paragraph" w:styleId="Ttulo3">
+    <w:name w:val="heading 3"/>
+    <w:basedOn w:val="Normal"/>
+    <w:next w:val="Normal"/>
+    <w:link w:val="Ttulo3Car"/>
+    <w:uiPriority w:val="9"/>
+    <w:unhideWhenUsed/>
+    <w:qFormat/>
+    <w:rsid w:val="00867061"/>
+    <w:pPr>
+      <w:keepNext/>
+      <w:keepLines/>
+      <w:spacing w:before="80" w:after="0" w:line="240" w:lineRule="auto"/>
+      <w:outlineLvl w:val="2"/>
+    </w:pPr>
+    <w:rPr>
+      <w:rFonts w:asciiTheme="majorHAnsi" w:eastAsiaTheme="majorEastAsia" w:hAnsiTheme="majorHAnsi" w:cstheme="majorBidi"/>
+      <w:color w:val="404040" w:themeColor="text1" w:themeTint="BF"/>
+      <w:sz w:val="26"/>
+      <w:szCs w:val="26"/>
+    </w:rPr>
+  </w:style>
+  <w:style w:type="paragraph" w:styleId="Ttulo4">
+    <w:name w:val="heading 4"/>
+    <w:basedOn w:val="Normal"/>
+    <w:next w:val="Normal"/>
+    <w:link w:val="Ttulo4Car"/>
+    <w:uiPriority w:val="9"/>
+    <w:unhideWhenUsed/>
+    <w:qFormat/>
+    <w:rsid w:val="00867061"/>
+    <w:pPr>
+      <w:keepNext/>
+      <w:keepLines/>
+      <w:spacing w:before="80" w:after="0"/>
+      <w:outlineLvl w:val="3"/>
+    </w:pPr>
+    <w:rPr>
+      <w:rFonts w:asciiTheme="majorHAnsi" w:eastAsiaTheme="majorEastAsia" w:hAnsiTheme="majorHAnsi" w:cstheme="majorBidi"/>
+      <w:sz w:val="24"/>
+      <w:szCs w:val="24"/>
+    </w:rPr>
+  </w:style>
+  <w:style w:type="paragraph" w:styleId="Ttulo5">
+    <w:name w:val="heading 5"/>
+    <w:basedOn w:val="Normal"/>
+    <w:next w:val="Normal"/>
+    <w:link w:val="Ttulo5Car"/>
+    <w:uiPriority w:val="9"/>
+    <w:semiHidden/>
+    <w:unhideWhenUsed/>
+    <w:qFormat/>
+    <w:rsid w:val="00867061"/>
+    <w:pPr>
+      <w:keepNext/>
+      <w:keepLines/>
+      <w:spacing w:before="80" w:after="0"/>
+      <w:outlineLvl w:val="4"/>
+    </w:pPr>
+    <w:rPr>
+      <w:rFonts w:asciiTheme="majorHAnsi" w:eastAsiaTheme="majorEastAsia" w:hAnsiTheme="majorHAnsi" w:cstheme="majorBidi"/>
+      <w:i/>
+      <w:iCs/>
+      <w:sz w:val="22"/>
+      <w:szCs w:val="22"/>
+    </w:rPr>
+  </w:style>
+  <w:style w:type="paragraph" w:styleId="Ttulo6">
+    <w:name w:val="heading 6"/>
+    <w:basedOn w:val="Normal"/>
+    <w:next w:val="Normal"/>
+    <w:link w:val="Ttulo6Car"/>
+    <w:uiPriority w:val="9"/>
+    <w:semiHidden/>
+    <w:unhideWhenUsed/>
+    <w:qFormat/>
+    <w:rsid w:val="00867061"/>
+    <w:pPr>
+      <w:keepNext/>
+      <w:keepLines/>
+      <w:spacing w:before="80" w:after="0"/>
+      <w:outlineLvl w:val="5"/>
+    </w:pPr>
+    <w:rPr>
+      <w:rFonts w:asciiTheme="majorHAnsi" w:eastAsiaTheme="majorEastAsia" w:hAnsiTheme="majorHAnsi" w:cstheme="majorBidi"/>
+      <w:color w:val="595959" w:themeColor="text1" w:themeTint="A6"/>
+    </w:rPr>
+  </w:style>
+  <w:style w:type="paragraph" w:styleId="Ttulo7">
+    <w:name w:val="heading 7"/>
+    <w:basedOn w:val="Normal"/>
+    <w:next w:val="Normal"/>
+    <w:link w:val="Ttulo7Car"/>
+    <w:uiPriority w:val="9"/>
+    <w:semiHidden/>
+    <w:unhideWhenUsed/>
+    <w:qFormat/>
+    <w:rsid w:val="00867061"/>
+    <w:pPr>
+      <w:keepNext/>
+      <w:keepLines/>
+      <w:spacing w:before="80" w:after="0"/>
+      <w:outlineLvl w:val="6"/>
+    </w:pPr>
+    <w:rPr>
+      <w:rFonts w:asciiTheme="majorHAnsi" w:eastAsiaTheme="majorEastAsia" w:hAnsiTheme="majorHAnsi" w:cstheme="majorBidi"/>
+      <w:i/>
+      <w:iCs/>
+      <w:color w:val="595959" w:themeColor="text1" w:themeTint="A6"/>
+    </w:rPr>
+  </w:style>
+  <w:style w:type="paragraph" w:styleId="Ttulo8">
+    <w:name w:val="heading 8"/>
+    <w:basedOn w:val="Normal"/>
+    <w:next w:val="Normal"/>
+    <w:link w:val="Ttulo8Car"/>
+    <w:uiPriority w:val="9"/>
+    <w:semiHidden/>
+    <w:unhideWhenUsed/>
+    <w:qFormat/>
+    <w:rsid w:val="00867061"/>
+    <w:pPr>
+      <w:keepNext/>
+      <w:keepLines/>
+      <w:spacing w:before="80" w:after="0"/>
+      <w:outlineLvl w:val="7"/>
+    </w:pPr>
+    <w:rPr>
+      <w:rFonts w:asciiTheme="majorHAnsi" w:eastAsiaTheme="majorEastAsia" w:hAnsiTheme="majorHAnsi" w:cstheme="majorBidi"/>
+      <w:smallCaps/>
+      <w:color w:val="595959" w:themeColor="text1" w:themeTint="A6"/>
+    </w:rPr>
+  </w:style>
+  <w:style w:type="paragraph" w:styleId="Ttulo9">
+    <w:name w:val="heading 9"/>
+    <w:basedOn w:val="Normal"/>
+    <w:next w:val="Normal"/>
+    <w:link w:val="Ttulo9Car"/>
+    <w:uiPriority w:val="9"/>
+    <w:semiHidden/>
+    <w:unhideWhenUsed/>
+    <w:qFormat/>
+    <w:rsid w:val="00867061"/>
+    <w:pPr>
+      <w:keepNext/>
+      <w:keepLines/>
+      <w:spacing w:before="80" w:after="0"/>
+      <w:outlineLvl w:val="8"/>
+    </w:pPr>
+    <w:rPr>
+      <w:rFonts w:asciiTheme="majorHAnsi" w:eastAsiaTheme="majorEastAsia" w:hAnsiTheme="majorHAnsi" w:cstheme="majorBidi"/>
+      <w:i/>
+      <w:iCs/>
+      <w:smallCaps/>
+      <w:color w:val="595959" w:themeColor="text1" w:themeTint="A6"/>
+    </w:rPr>
+  </w:style>
+  <w:style w:type="character" w:default="1" w:styleId="Fuentedeprrafopredeter">
+    <w:name w:val="Default Paragraph Font"/>
+    <w:uiPriority w:val="1"/>
+    <w:semiHidden/>
+    <w:unhideWhenUsed/>
+  </w:style>
+  <w:style w:type="table" w:default="1" w:styleId="Tablanormal">
+    <w:name w:val="Normal Table"/>
+    <w:uiPriority w:val="99"/>
+    <w:semiHidden/>
+    <w:unhideWhenUsed/>
+    <w:tblPr>
+      <w:tblInd w:w="0" w:type="dxa"/>
+      <w:tblCellMar>
+        <w:top w:w="0" w:type="dxa"/>
+        <w:left w:w="108" w:type="dxa"/>
+        <w:bottom w:w="0" w:type="dxa"/>
+        <w:right w:w="108" w:type="dxa"/>
+      </w:tblCellMar>
+    </w:tblPr>
+  </w:style>
+  <w:style w:type="numbering" w:default="1" w:styleId="Sinlista">
+    <w:name w:val="No List"/>
+    <w:uiPriority w:val="99"/>
+    <w:semiHidden/>
+    <w:unhideWhenUsed/>
+  </w:style>
+  <w:style w:type="character" w:customStyle="1" w:styleId="Ttulo1Car">
+    <w:name w:val="Título 1 Car"/>
+    <w:basedOn w:val="Fuentedeprrafopredeter"/>
+    <w:link w:val="Ttulo1"/>
+    <w:uiPriority w:val="9"/>
+    <w:rsid w:val="00867061"/>
+    <w:rPr>
+      <w:rFonts w:asciiTheme="majorHAnsi" w:eastAsiaTheme="majorEastAsia" w:hAnsiTheme="majorHAnsi" w:cstheme="majorBidi"/>
+      <w:color w:val="374C80" w:themeColor="accent1" w:themeShade="BF"/>
+      <w:sz w:val="36"/>
+      <w:szCs w:val="36"/>
+    </w:rPr>
+  </w:style>
+  <w:style w:type="character" w:customStyle="1" w:styleId="Ttulo2Car">
+    <w:name w:val="Título 2 Car"/>
+    <w:basedOn w:val="Fuentedeprrafopredeter"/>
+    <w:link w:val="Ttulo2"/>
+    <w:uiPriority w:val="9"/>
+    <w:rsid w:val="00867061"/>
+    <w:rPr>
+      <w:rFonts w:asciiTheme="majorHAnsi" w:eastAsiaTheme="majorEastAsia" w:hAnsiTheme="majorHAnsi" w:cstheme="majorBidi"/>
+      <w:color w:val="374C80" w:themeColor="accent1" w:themeShade="BF"/>
+      <w:sz w:val="28"/>
+      <w:szCs w:val="28"/>
+    </w:rPr>
+  </w:style>
+  <w:style w:type="character" w:customStyle="1" w:styleId="Ttulo3Car">
+    <w:name w:val="Título 3 Car"/>
+    <w:basedOn w:val="Fuentedeprrafopredeter"/>
+    <w:link w:val="Ttulo3"/>
+    <w:uiPriority w:val="9"/>
+    <w:rsid w:val="00867061"/>
+    <w:rPr>
+      <w:rFonts w:asciiTheme="majorHAnsi" w:eastAsiaTheme="majorEastAsia" w:hAnsiTheme="majorHAnsi" w:cstheme="majorBidi"/>
+      <w:color w:val="404040" w:themeColor="text1" w:themeTint="BF"/>
+      <w:sz w:val="26"/>
+      <w:szCs w:val="26"/>
+    </w:rPr>
+  </w:style>
+  <w:style w:type="character" w:customStyle="1" w:styleId="Ttulo4Car">
+    <w:name w:val="Título 4 Car"/>
+    <w:basedOn w:val="Fuentedeprrafopredeter"/>
+    <w:link w:val="Ttulo4"/>
+    <w:uiPriority w:val="9"/>
+    <w:rsid w:val="00867061"/>
+    <w:rPr>
+      <w:rFonts w:asciiTheme="majorHAnsi" w:eastAsiaTheme="majorEastAsia" w:hAnsiTheme="majorHAnsi" w:cstheme="majorBidi"/>
+      <w:sz w:val="24"/>
+      <w:szCs w:val="24"/>
+    </w:rPr>
+  </w:style>
+  <w:style w:type="character" w:customStyle="1" w:styleId="Ttulo5Car">
+    <w:name w:val="Título 5 Car"/>
+    <w:basedOn w:val="Fuentedeprrafopredeter"/>
+    <w:link w:val="Ttulo5"/>
+    <w:uiPriority w:val="9"/>
+    <w:semiHidden/>
+    <w:rsid w:val="00867061"/>
+    <w:rPr>
+      <w:rFonts w:asciiTheme="majorHAnsi" w:eastAsiaTheme="majorEastAsia" w:hAnsiTheme="majorHAnsi" w:cstheme="majorBidi"/>
+      <w:i/>
+      <w:iCs/>
+      <w:sz w:val="22"/>
+      <w:szCs w:val="22"/>
+    </w:rPr>
+  </w:style>
+  <w:style w:type="character" w:customStyle="1" w:styleId="Ttulo6Car">
+    <w:name w:val="Título 6 Car"/>
+    <w:basedOn w:val="Fuentedeprrafopredeter"/>
+    <w:link w:val="Ttulo6"/>
+    <w:uiPriority w:val="9"/>
+    <w:semiHidden/>
+    <w:rsid w:val="00867061"/>
+    <w:rPr>
+      <w:rFonts w:asciiTheme="majorHAnsi" w:eastAsiaTheme="majorEastAsia" w:hAnsiTheme="majorHAnsi" w:cstheme="majorBidi"/>
+      <w:color w:val="595959" w:themeColor="text1" w:themeTint="A6"/>
+    </w:rPr>
+  </w:style>
+  <w:style w:type="character" w:customStyle="1" w:styleId="Ttulo7Car">
+    <w:name w:val="Título 7 Car"/>
+    <w:basedOn w:val="Fuentedeprrafopredeter"/>
+    <w:link w:val="Ttulo7"/>
+    <w:uiPriority w:val="9"/>
+    <w:semiHidden/>
+    <w:rsid w:val="00867061"/>
+    <w:rPr>
+      <w:rFonts w:asciiTheme="majorHAnsi" w:eastAsiaTheme="majorEastAsia" w:hAnsiTheme="majorHAnsi" w:cstheme="majorBidi"/>
+      <w:i/>
+      <w:iCs/>
+      <w:color w:val="595959" w:themeColor="text1" w:themeTint="A6"/>
+    </w:rPr>
+  </w:style>
+  <w:style w:type="character" w:customStyle="1" w:styleId="Ttulo8Car">
+    <w:name w:val="Título 8 Car"/>
+    <w:basedOn w:val="Fuentedeprrafopredeter"/>
+    <w:link w:val="Ttulo8"/>
+    <w:uiPriority w:val="9"/>
+    <w:semiHidden/>
+    <w:rsid w:val="00867061"/>
+    <w:rPr>
+      <w:rFonts w:asciiTheme="majorHAnsi" w:eastAsiaTheme="majorEastAsia" w:hAnsiTheme="majorHAnsi" w:cstheme="majorBidi"/>
+      <w:smallCaps/>
+      <w:color w:val="595959" w:themeColor="text1" w:themeTint="A6"/>
+    </w:rPr>
+  </w:style>
+  <w:style w:type="character" w:customStyle="1" w:styleId="Ttulo9Car">
+    <w:name w:val="Título 9 Car"/>
+    <w:basedOn w:val="Fuentedeprrafopredeter"/>
+    <w:link w:val="Ttulo9"/>
+    <w:uiPriority w:val="9"/>
+    <w:semiHidden/>
+    <w:rsid w:val="00867061"/>
+    <w:rPr>
+      <w:rFonts w:asciiTheme="majorHAnsi" w:eastAsiaTheme="majorEastAsia" w:hAnsiTheme="majorHAnsi" w:cstheme="majorBidi"/>
+      <w:i/>
+      <w:iCs/>
+      <w:smallCaps/>
+      <w:color w:val="595959" w:themeColor="text1" w:themeTint="A6"/>
+    </w:rPr>
+  </w:style>
+  <w:style w:type="paragraph" w:styleId="Epgrafe">
+    <w:name w:val="caption"/>
+    <w:basedOn w:val="Normal"/>
+    <w:next w:val="Normal"/>
+    <w:uiPriority w:val="35"/>
+    <w:semiHidden/>
+    <w:unhideWhenUsed/>
+    <w:qFormat/>
+    <w:rsid w:val="00867061"/>
+    <w:pPr>
+      <w:spacing w:line="240" w:lineRule="auto"/>
+    </w:pPr>
+    <w:rPr>
+      <w:b/>
+      <w:bCs/>
+      <w:color w:val="404040" w:themeColor="text1" w:themeTint="BF"/>
+      <w:sz w:val="20"/>
+      <w:szCs w:val="20"/>
+    </w:rPr>
+  </w:style>
+  <w:style w:type="paragraph" w:styleId="Ttulo">
+    <w:name w:val="Title"/>
+    <w:basedOn w:val="Normal"/>
+    <w:next w:val="Normal"/>
+    <w:link w:val="TtuloCar"/>
+    <w:uiPriority w:val="10"/>
+    <w:qFormat/>
+    <w:rsid w:val="00867061"/>
+    <w:pPr>
+      <w:spacing w:after="0" w:line="240" w:lineRule="auto"/>
+      <w:contextualSpacing/>
+    </w:pPr>
+    <w:rPr>
+      <w:rFonts w:asciiTheme="majorHAnsi" w:eastAsiaTheme="majorEastAsia" w:hAnsiTheme="majorHAnsi" w:cstheme="majorBidi"/>
+      <w:color w:val="374C80" w:themeColor="accent1" w:themeShade="BF"/>
+      <w:spacing w:val="-7"/>
+      <w:sz w:val="80"/>
+      <w:szCs w:val="80"/>
+    </w:rPr>
+  </w:style>
+  <w:style w:type="character" w:customStyle="1" w:styleId="TtuloCar">
+    <w:name w:val="Título Car"/>
+    <w:basedOn w:val="Fuentedeprrafopredeter"/>
+    <w:link w:val="Ttulo"/>
+    <w:uiPriority w:val="10"/>
+    <w:rsid w:val="00867061"/>
+    <w:rPr>
+      <w:rFonts w:asciiTheme="majorHAnsi" w:eastAsiaTheme="majorEastAsia" w:hAnsiTheme="majorHAnsi" w:cstheme="majorBidi"/>
+      <w:color w:val="374C80" w:themeColor="accent1" w:themeShade="BF"/>
+      <w:spacing w:val="-7"/>
+      <w:sz w:val="80"/>
+      <w:szCs w:val="80"/>
+    </w:rPr>
+  </w:style>
+  <w:style w:type="paragraph" w:styleId="Subttulo">
+    <w:name w:val="Subtitle"/>
+    <w:basedOn w:val="Normal"/>
+    <w:next w:val="Normal"/>
+    <w:link w:val="SubttuloCar"/>
+    <w:uiPriority w:val="11"/>
+    <w:qFormat/>
+    <w:rsid w:val="00867061"/>
+    <w:pPr>
+      <w:numPr>
+        <w:ilvl w:val="1"/>
+      </w:numPr>
+      <w:spacing w:after="240" w:line="240" w:lineRule="auto"/>
+    </w:pPr>
+    <w:rPr>
+      <w:rFonts w:asciiTheme="majorHAnsi" w:eastAsiaTheme="majorEastAsia" w:hAnsiTheme="majorHAnsi" w:cstheme="majorBidi"/>
+      <w:color w:val="404040" w:themeColor="text1" w:themeTint="BF"/>
+      <w:sz w:val="30"/>
+      <w:szCs w:val="30"/>
+    </w:rPr>
+  </w:style>
+  <w:style w:type="character" w:customStyle="1" w:styleId="SubttuloCar">
+    <w:name w:val="Subtítulo Car"/>
+    <w:basedOn w:val="Fuentedeprrafopredeter"/>
+    <w:link w:val="Subttulo"/>
+    <w:uiPriority w:val="11"/>
+    <w:rsid w:val="00867061"/>
+    <w:rPr>
+      <w:rFonts w:asciiTheme="majorHAnsi" w:eastAsiaTheme="majorEastAsia" w:hAnsiTheme="majorHAnsi" w:cstheme="majorBidi"/>
+      <w:color w:val="404040" w:themeColor="text1" w:themeTint="BF"/>
+      <w:sz w:val="30"/>
+      <w:szCs w:val="30"/>
+    </w:rPr>
+  </w:style>
+  <w:style w:type="character" w:styleId="Textoennegrita">
+    <w:name w:val="Strong"/>
+    <w:basedOn w:val="Fuentedeprrafopredeter"/>
+    <w:uiPriority w:val="22"/>
+    <w:qFormat/>
+    <w:rsid w:val="00867061"/>
+    <w:rPr>
+      <w:b/>
+      <w:bCs/>
+    </w:rPr>
+  </w:style>
+  <w:style w:type="character" w:styleId="nfasis">
+    <w:name w:val="Emphasis"/>
+    <w:basedOn w:val="Fuentedeprrafopredeter"/>
+    <w:uiPriority w:val="20"/>
+    <w:qFormat/>
+    <w:rsid w:val="00867061"/>
+    <w:rPr>
+      <w:i/>
+      <w:iCs/>
+    </w:rPr>
+  </w:style>
+  <w:style w:type="paragraph" w:styleId="Sinespaciado">
+    <w:name w:val="No Spacing"/>
+    <w:link w:val="SinespaciadoCar"/>
+    <w:uiPriority w:val="1"/>
+    <w:qFormat/>
+    <w:rsid w:val="00867061"/>
+    <w:pPr>
+      <w:spacing w:after="0" w:line="240" w:lineRule="auto"/>
+    </w:pPr>
+  </w:style>
+  <w:style w:type="paragraph" w:styleId="Cita">
+    <w:name w:val="Quote"/>
+    <w:basedOn w:val="Normal"/>
+    <w:next w:val="Normal"/>
+    <w:link w:val="CitaCar"/>
+    <w:uiPriority w:val="29"/>
+    <w:qFormat/>
+    <w:rsid w:val="00867061"/>
+    <w:pPr>
+      <w:spacing w:before="240" w:after="240" w:line="252" w:lineRule="auto"/>
+      <w:ind w:left="864" w:right="864"/>
+      <w:jc w:val="center"/>
+    </w:pPr>
+    <w:rPr>
+      <w:i/>
+      <w:iCs/>
+    </w:rPr>
+  </w:style>
+  <w:style w:type="character" w:customStyle="1" w:styleId="CitaCar">
+    <w:name w:val="Cita Car"/>
+    <w:basedOn w:val="Fuentedeprrafopredeter"/>
+    <w:link w:val="Cita"/>
+    <w:uiPriority w:val="29"/>
+    <w:rsid w:val="00867061"/>
+    <w:rPr>
+      <w:i/>
+      <w:iCs/>
+    </w:rPr>
+  </w:style>
+  <w:style w:type="paragraph" w:styleId="Citadestacada">
+    <w:name w:val="Intense Quote"/>
+    <w:basedOn w:val="Normal"/>
+    <w:next w:val="Normal"/>
+    <w:link w:val="CitadestacadaCar"/>
+    <w:uiPriority w:val="30"/>
+    <w:qFormat/>
+    <w:rsid w:val="00867061"/>
+    <w:pPr>
+      <w:spacing w:before="100" w:beforeAutospacing="1" w:after="240"/>
+      <w:ind w:left="864" w:right="864"/>
+      <w:jc w:val="center"/>
+    </w:pPr>
+    <w:rPr>
+      <w:rFonts w:asciiTheme="majorHAnsi" w:eastAsiaTheme="majorEastAsia" w:hAnsiTheme="majorHAnsi" w:cstheme="majorBidi"/>
+      <w:color w:val="4A66AC" w:themeColor="accent1"/>
+      <w:sz w:val="28"/>
+      <w:szCs w:val="28"/>
+    </w:rPr>
+  </w:style>
+  <w:style w:type="character" w:customStyle="1" w:styleId="CitadestacadaCar">
+    <w:name w:val="Cita destacada Car"/>
+    <w:basedOn w:val="Fuentedeprrafopredeter"/>
+    <w:link w:val="Citadestacada"/>
+    <w:uiPriority w:val="30"/>
+    <w:rsid w:val="00867061"/>
+    <w:rPr>
+      <w:rFonts w:asciiTheme="majorHAnsi" w:eastAsiaTheme="majorEastAsia" w:hAnsiTheme="majorHAnsi" w:cstheme="majorBidi"/>
+      <w:color w:val="4A66AC" w:themeColor="accent1"/>
+      <w:sz w:val="28"/>
+      <w:szCs w:val="28"/>
+    </w:rPr>
+  </w:style>
+  <w:style w:type="character" w:styleId="nfasissutil">
+    <w:name w:val="Subtle Emphasis"/>
+    <w:basedOn w:val="Fuentedeprrafopredeter"/>
+    <w:uiPriority w:val="19"/>
+    <w:qFormat/>
+    <w:rsid w:val="00867061"/>
+    <w:rPr>
+      <w:i/>
+      <w:iCs/>
+      <w:color w:val="595959" w:themeColor="text1" w:themeTint="A6"/>
+    </w:rPr>
+  </w:style>
+  <w:style w:type="character" w:styleId="nfasisintenso">
+    <w:name w:val="Intense Emphasis"/>
+    <w:basedOn w:val="Fuentedeprrafopredeter"/>
+    <w:uiPriority w:val="21"/>
+    <w:qFormat/>
+    <w:rsid w:val="00867061"/>
+    <w:rPr>
+      <w:b/>
+      <w:bCs/>
+      <w:i/>
+      <w:iCs/>
+    </w:rPr>
+  </w:style>
+  <w:style w:type="character" w:styleId="Referenciasutil">
+    <w:name w:val="Subtle Reference"/>
+    <w:basedOn w:val="Fuentedeprrafopredeter"/>
+    <w:uiPriority w:val="31"/>
+    <w:qFormat/>
+    <w:rsid w:val="00867061"/>
+    <w:rPr>
+      <w:smallCaps/>
+      <w:color w:val="404040" w:themeColor="text1" w:themeTint="BF"/>
+    </w:rPr>
+  </w:style>
+  <w:style w:type="character" w:styleId="Referenciaintensa">
+    <w:name w:val="Intense Reference"/>
+    <w:basedOn w:val="Fuentedeprrafopredeter"/>
+    <w:uiPriority w:val="32"/>
+    <w:qFormat/>
+    <w:rsid w:val="00867061"/>
+    <w:rPr>
+      <w:b/>
+      <w:bCs/>
+      <w:smallCaps/>
+      <w:u w:val="single"/>
+    </w:rPr>
+  </w:style>
+  <w:style w:type="character" w:styleId="Ttulodellibro">
+    <w:name w:val="Book Title"/>
+    <w:basedOn w:val="Fuentedeprrafopredeter"/>
+    <w:uiPriority w:val="33"/>
+    <w:qFormat/>
+    <w:rsid w:val="00867061"/>
+    <w:rPr>
+      <w:b/>
+      <w:bCs/>
+      <w:smallCaps/>
+    </w:rPr>
+  </w:style>
+  <w:style w:type="paragraph" w:styleId="TtulodeTDC">
     <w:name w:val="TOC Heading"/>
     <w:basedOn w:val="Ttulo1"/>
     <w:next w:val="Normal"/>
@@ -4557,7 +5161,7 @@
   <a:extraClrSchemeLst/>
   <a:extLst>
     <a:ext uri="{05A4C25C-085E-4340-85A3-A5531E510DB2}">
-      <thm15:themeFamily xmlns:thm15="http://schemas.microsoft.com/office/thememl/2012/main" name="Office Theme" id="{62F939B6-93AF-4DB8-9C6B-D6C7DFDC589F}" vid="{4A3C46E8-61CC-4603-A589-7422A47A8E4A}"/>
+      <thm15:themeFamily xmlns:thm15="http://schemas.microsoft.com/office/thememl/2012/main" xmlns="" name="Office Theme" id="{62F939B6-93AF-4DB8-9C6B-D6C7DFDC589F}" vid="{4A3C46E8-61CC-4603-A589-7422A47A8E4A}"/>
     </a:ext>
   </a:extLst>
 </a:theme>

</xml_diff>